<commit_message>
doc: chage to write like human
</commit_message>
<xml_diff>
--- a/assets/report/12521163_125217_Trần Xuân Trường_DATN.docx
+++ b/assets/report/12521163_125217_Trần Xuân Trường_DATN.docx
@@ -1,6 +1,6 @@
 
 <file path=word/document.xml><?xml version="1.0" encoding="utf-8"?>
-<w:document xmlns:wpc="http://schemas.microsoft.com/office/word/2010/wordprocessingCanvas" xmlns:cx="http://schemas.microsoft.com/office/drawing/2014/chartex" xmlns:cx1="http://schemas.microsoft.com/office/drawing/2015/9/8/chartex" xmlns:cx2="http://schemas.microsoft.com/office/drawing/2015/10/21/chartex" xmlns:cx3="http://schemas.microsoft.com/office/drawing/2016/5/9/chartex" xmlns:cx4="http://schemas.microsoft.com/office/drawing/2016/5/10/chartex" xmlns:cx5="http://schemas.microsoft.com/office/drawing/2016/5/11/chartex" xmlns:cx6="http://schemas.microsoft.com/office/drawing/2016/5/12/chartex" xmlns:cx7="http://schemas.microsoft.com/office/drawing/2016/5/13/chartex" xmlns:cx8="http://schemas.microsoft.com/office/drawing/2016/5/14/chartex" xmlns:mc="http://schemas.openxmlformats.org/markup-compatibility/2006" xmlns:aink="http://schemas.microsoft.com/office/drawing/2016/ink" xmlns:am3d="http://schemas.microsoft.com/office/drawing/2017/model3d" xmlns:o="urn:schemas-microsoft-com:office:office" xmlns:oel="http://schemas.microsoft.com/office/2019/extlst" xmlns:r="http://schemas.openxmlformats.org/officeDocument/2006/relationships" xmlns:m="http://schemas.openxmlformats.org/officeDocument/2006/math" xmlns:v="urn:schemas-microsoft-com:vml" xmlns:wp14="http://schemas.microsoft.com/office/word/2010/wordprocessingDrawing" xmlns:wp="http://schemas.openxmlformats.org/drawingml/2006/wordprocessingDrawing" xmlns:w10="urn:schemas-microsoft-com:office:word" xmlns:w="http://schemas.openxmlformats.org/wordprocessingml/2006/main" xmlns:w14="http://schemas.microsoft.com/office/word/2010/wordml" xmlns:w15="http://schemas.microsoft.com/office/word/2012/wordml" xmlns:w16cex="http://schemas.microsoft.com/office/word/2018/wordml/cex" xmlns:w16cid="http://schemas.microsoft.com/office/word/2016/wordml/cid" xmlns:w16="http://schemas.microsoft.com/office/word/2018/wordml" xmlns:w16du="http://schemas.microsoft.com/office/word/2023/wordml/word16du" xmlns:w16sdtdh="http://schemas.microsoft.com/office/word/2020/wordml/sdtdatahash" xmlns:w16sdtfl="http://schemas.microsoft.com/office/word/2024/wordml/sdtformatlock" xmlns:w16se="http://schemas.microsoft.com/office/word/2015/wordml/symex" xmlns:wpg="http://schemas.microsoft.com/office/word/2010/wordprocessingGroup" xmlns:wpi="http://schemas.microsoft.com/office/word/2010/wordprocessingInk" xmlns:wne="http://schemas.microsoft.com/office/word/2006/wordml" xmlns:wps="http://schemas.microsoft.com/office/word/2010/wordprocessingShape" mc:Ignorable="w14 w15 w16se w16cid w16 w16cex w16sdtdh w16sdtfl w16du wp14">
+<w:document xmlns:wpc="http://schemas.microsoft.com/office/word/2010/wordprocessingCanvas" xmlns:mc="http://schemas.openxmlformats.org/markup-compatibility/2006" xmlns:o="urn:schemas-microsoft-com:office:office" xmlns:r="http://schemas.openxmlformats.org/officeDocument/2006/relationships" xmlns:m="http://schemas.openxmlformats.org/officeDocument/2006/math" xmlns:v="urn:schemas-microsoft-com:vml" xmlns:wp14="http://schemas.microsoft.com/office/word/2010/wordprocessingDrawing" xmlns:wp="http://schemas.openxmlformats.org/drawingml/2006/wordprocessingDrawing" xmlns:w10="urn:schemas-microsoft-com:office:word" xmlns:w="http://schemas.openxmlformats.org/wordprocessingml/2006/main" xmlns:w14="http://schemas.microsoft.com/office/word/2010/wordml" xmlns:w15="http://schemas.microsoft.com/office/word/2012/wordml" xmlns:wpg="http://schemas.microsoft.com/office/word/2010/wordprocessingGroup" xmlns:wpi="http://schemas.microsoft.com/office/word/2010/wordprocessingInk" xmlns:wne="http://schemas.microsoft.com/office/word/2006/wordml" xmlns:wps="http://schemas.microsoft.com/office/word/2010/wordprocessingShape" mc:Ignorable="w14 w15 wp14">
   <w:body>
     <w:tbl>
       <w:tblPr>
@@ -39,7 +39,6 @@
               <w:rPr>
                 <w:b/>
                 <w:noProof/>
-                <w:lang w:val="en-GB" w:eastAsia="en-GB"/>
               </w:rPr>
               <mc:AlternateContent>
                 <mc:Choice Requires="wps">
@@ -158,7 +157,7 @@
                 </mc:Choice>
                 <mc:Fallback>
                   <w:pict>
-                    <v:rect w14:anchorId="2A76ED82" id="Rectangle 2" o:spid="_x0000_s1026" style="position:absolute;left:0;text-align:left;margin-left:-80.5pt;margin-top:-2.5pt;width:59.25pt;height:669pt;z-index:251660288;visibility:visible;mso-wrap-style:square;mso-width-percent:0;mso-height-percent:0;mso-wrap-distance-left:9pt;mso-wrap-distance-top:0;mso-wrap-distance-right:9pt;mso-wrap-distance-bottom:0;mso-position-horizontal:absolute;mso-position-horizontal-relative:text;mso-position-vertical:absolute;mso-position-vertical-relative:text;mso-width-percent:0;mso-height-percent:0;mso-width-relative:margin;mso-height-relative:margin;v-text-anchor:middle" o:gfxdata="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" strokeweight=".25pt">
+                    <v:rect w14:anchorId="2A76ED82" id="Rectangle 2" o:spid="_x0000_s1026" style="position:absolute;left:0;text-align:left;margin-left:-80.5pt;margin-top:-2.5pt;width:59.25pt;height:669pt;z-index:251660288;visibility:visible;mso-wrap-style:square;mso-width-percent:0;mso-height-percent:0;mso-wrap-distance-left:9pt;mso-wrap-distance-top:0;mso-wrap-distance-right:9pt;mso-wrap-distance-bottom:0;mso-position-horizontal:absolute;mso-position-horizontal-relative:text;mso-position-vertical:absolute;mso-position-vertical-relative:text;mso-width-percent:0;mso-height-percent:0;mso-width-relative:margin;mso-height-relative:margin;v-text-anchor:middle" o:gfxdata="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" strokeweight=".25pt">
                       <v:textbox style="layout-flow:vertical">
                         <w:txbxContent>
                           <w:p>
@@ -239,7 +238,6 @@
               <w:rPr>
                 <w:b/>
                 <w:noProof/>
-                <w:lang w:val="en-GB" w:eastAsia="en-GB"/>
               </w:rPr>
               <mc:AlternateContent>
                 <mc:Choice Requires="wps">
@@ -303,7 +301,7 @@
                     </wp:anchor>
                   </w:drawing>
                 </mc:Choice>
-                <mc:Fallback>
+                <mc:Fallback xmlns:w16se="http://schemas.microsoft.com/office/word/2015/wordml/symex" xmlns:w16sdtfl="http://schemas.microsoft.com/office/word/2024/wordml/sdtformatlock" xmlns:w16sdtdh="http://schemas.microsoft.com/office/word/2020/wordml/sdtdatahash" xmlns:w16du="http://schemas.microsoft.com/office/word/2023/wordml/word16du" xmlns:w16="http://schemas.microsoft.com/office/word/2018/wordml" xmlns:w16cid="http://schemas.microsoft.com/office/word/2016/wordml/cid" xmlns:w16cex="http://schemas.microsoft.com/office/word/2018/wordml/cex" xmlns:oel="http://schemas.microsoft.com/office/2019/extlst" xmlns:am3d="http://schemas.microsoft.com/office/drawing/2017/model3d" xmlns:aink="http://schemas.microsoft.com/office/drawing/2016/ink" xmlns:cx8="http://schemas.microsoft.com/office/drawing/2016/5/14/chartex" xmlns:cx7="http://schemas.microsoft.com/office/drawing/2016/5/13/chartex" xmlns:cx6="http://schemas.microsoft.com/office/drawing/2016/5/12/chartex" xmlns:cx5="http://schemas.microsoft.com/office/drawing/2016/5/11/chartex" xmlns:cx4="http://schemas.microsoft.com/office/drawing/2016/5/10/chartex" xmlns:cx3="http://schemas.microsoft.com/office/drawing/2016/5/9/chartex" xmlns:cx2="http://schemas.microsoft.com/office/drawing/2015/10/21/chartex" xmlns:cx1="http://schemas.microsoft.com/office/drawing/2015/9/8/chartex" xmlns:cx="http://schemas.microsoft.com/office/drawing/2014/chartex">
                   <w:pict>
                     <v:shape w14:anchorId="3AC89493" id="AutoShape 15" o:spid="_x0000_s1026" type="#_x0000_t32" style="position:absolute;margin-left:104.15pt;margin-top:22.2pt;width:230.4pt;height:0;z-index:251661312;visibility:visible;mso-wrap-style:square;mso-width-percent:0;mso-height-percent:0;mso-wrap-distance-left:9pt;mso-wrap-distance-top:0;mso-wrap-distance-right:9pt;mso-wrap-distance-bottom:0;mso-position-horizontal:absolute;mso-position-horizontal-relative:text;mso-position-vertical:absolute;mso-position-vertical-relative:text;mso-width-percent:0;mso-height-percent:0;mso-width-relative:page;mso-height-relative:page" o:gfxdata="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" strokeweight="1pt"/>
                   </w:pict>
@@ -562,7 +560,6 @@
               <w:rPr>
                 <w:b/>
                 <w:noProof/>
-                <w:lang w:val="en-GB" w:eastAsia="en-GB"/>
               </w:rPr>
               <mc:AlternateContent>
                 <mc:Choice Requires="wps">
@@ -626,7 +623,7 @@
                     </wp:anchor>
                   </w:drawing>
                 </mc:Choice>
-                <mc:Fallback>
+                <mc:Fallback xmlns:w16se="http://schemas.microsoft.com/office/word/2015/wordml/symex" xmlns:w16sdtfl="http://schemas.microsoft.com/office/word/2024/wordml/sdtformatlock" xmlns:w16sdtdh="http://schemas.microsoft.com/office/word/2020/wordml/sdtdatahash" xmlns:w16du="http://schemas.microsoft.com/office/word/2023/wordml/word16du" xmlns:w16="http://schemas.microsoft.com/office/word/2018/wordml" xmlns:w16cid="http://schemas.microsoft.com/office/word/2016/wordml/cid" xmlns:w16cex="http://schemas.microsoft.com/office/word/2018/wordml/cex" xmlns:oel="http://schemas.microsoft.com/office/2019/extlst" xmlns:am3d="http://schemas.microsoft.com/office/drawing/2017/model3d" xmlns:aink="http://schemas.microsoft.com/office/drawing/2016/ink" xmlns:cx8="http://schemas.microsoft.com/office/drawing/2016/5/14/chartex" xmlns:cx7="http://schemas.microsoft.com/office/drawing/2016/5/13/chartex" xmlns:cx6="http://schemas.microsoft.com/office/drawing/2016/5/12/chartex" xmlns:cx5="http://schemas.microsoft.com/office/drawing/2016/5/11/chartex" xmlns:cx4="http://schemas.microsoft.com/office/drawing/2016/5/10/chartex" xmlns:cx3="http://schemas.microsoft.com/office/drawing/2016/5/9/chartex" xmlns:cx2="http://schemas.microsoft.com/office/drawing/2015/10/21/chartex" xmlns:cx1="http://schemas.microsoft.com/office/drawing/2015/9/8/chartex" xmlns:cx="http://schemas.microsoft.com/office/drawing/2014/chartex">
                   <w:pict>
                     <v:shape w14:anchorId="5B2CF60F" id="AutoShape 5" o:spid="_x0000_s1026" type="#_x0000_t32" style="position:absolute;margin-left:112.55pt;margin-top:22.65pt;width:230.4pt;height:0;z-index:251659264;visibility:visible;mso-wrap-style:square;mso-width-percent:0;mso-height-percent:0;mso-wrap-distance-left:9pt;mso-wrap-distance-top:0;mso-wrap-distance-right:9pt;mso-wrap-distance-bottom:0;mso-position-horizontal:absolute;mso-position-horizontal-relative:text;mso-position-vertical:absolute;mso-position-vertical-relative:text;mso-width-percent:0;mso-height-percent:0;mso-width-relative:page;mso-height-relative:page" o:gfxdata="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" strokeweight="1pt"/>
                   </w:pict>
@@ -882,8 +879,8 @@
         </w:rPr>
       </w:sdtEndPr>
       <w:sdtContent>
-        <w:bookmarkStart w:id="0" w:name="_Toc46262400" w:displacedByCustomXml="prev"/>
-        <w:bookmarkStart w:id="1" w:name="_Toc46947131" w:displacedByCustomXml="prev"/>
+        <w:bookmarkStart w:id="0" w:name="_Toc46947131" w:displacedByCustomXml="prev"/>
+        <w:bookmarkStart w:id="1" w:name="_Toc46262400" w:displacedByCustomXml="prev"/>
         <w:p>
           <w:pPr>
             <w:jc w:val="center"/>
@@ -7871,9 +7868,6 @@
         <w:instrText xml:space="preserve"> TOC \h \z \c "Bảng " </w:instrText>
       </w:r>
       <w:r>
-        <w:fldChar w:fldCharType="separate"/>
-      </w:r>
-      <w:r>
         <w:fldChar w:fldCharType="end"/>
       </w:r>
       <w:r>
@@ -9292,14 +9286,14 @@
       </w:pPr>
       <w:bookmarkStart w:id="9" w:name="_Toc27837580"/>
       <w:bookmarkStart w:id="10" w:name="_Toc27991494"/>
-      <w:bookmarkStart w:id="11" w:name="_Toc388692058"/>
-      <w:bookmarkStart w:id="12" w:name="_Toc197104685"/>
+      <w:bookmarkStart w:id="11" w:name="_Toc197104685"/>
+      <w:bookmarkStart w:id="12" w:name="_Toc388692058"/>
       <w:r>
         <w:t>1.1 Lý do chọn đồ án</w:t>
       </w:r>
       <w:bookmarkEnd w:id="9"/>
       <w:bookmarkEnd w:id="10"/>
-      <w:bookmarkEnd w:id="12"/>
+      <w:bookmarkEnd w:id="11"/>
     </w:p>
     <w:p>
       <w:pPr>
@@ -10134,25 +10128,51 @@
       <w:r>
         <w:t xml:space="preserve">Bảng </w:t>
       </w:r>
-      <w:fldSimple w:instr=" STYLEREF 1 \s ">
-        <w:r>
-          <w:rPr>
-            <w:noProof/>
-          </w:rPr>
-          <w:t>1</w:t>
-        </w:r>
-      </w:fldSimple>
+      <w:r>
+        <w:fldChar w:fldCharType="begin"/>
+      </w:r>
+      <w:r>
+        <w:instrText xml:space="preserve"> STYLEREF 1 \s </w:instrText>
+      </w:r>
+      <w:r>
+        <w:fldChar w:fldCharType="separate"/>
+      </w:r>
+      <w:r>
+        <w:rPr>
+          <w:noProof/>
+        </w:rPr>
+        <w:t>1</w:t>
+      </w:r>
+      <w:r>
+        <w:rPr>
+          <w:noProof/>
+        </w:rPr>
+        <w:fldChar w:fldCharType="end"/>
+      </w:r>
       <w:r>
         <w:t>.</w:t>
       </w:r>
-      <w:fldSimple w:instr=" SEQ Bảng \* ARABIC \s 1 ">
-        <w:r>
-          <w:rPr>
-            <w:noProof/>
-          </w:rPr>
-          <w:t>1</w:t>
-        </w:r>
-      </w:fldSimple>
+      <w:r>
+        <w:fldChar w:fldCharType="begin"/>
+      </w:r>
+      <w:r>
+        <w:instrText xml:space="preserve"> SEQ Bảng \* ARABIC \s 1 </w:instrText>
+      </w:r>
+      <w:r>
+        <w:fldChar w:fldCharType="separate"/>
+      </w:r>
+      <w:r>
+        <w:rPr>
+          <w:noProof/>
+        </w:rPr>
+        <w:t>1</w:t>
+      </w:r>
+      <w:r>
+        <w:rPr>
+          <w:noProof/>
+        </w:rPr>
+        <w:fldChar w:fldCharType="end"/>
+      </w:r>
       <w:r>
         <w:t xml:space="preserve"> </w:t>
       </w:r>
@@ -10753,25 +10773,51 @@
       <w:r>
         <w:t xml:space="preserve">Bảng </w:t>
       </w:r>
-      <w:fldSimple w:instr=" STYLEREF 1 \s ">
-        <w:r>
-          <w:rPr>
-            <w:noProof/>
-          </w:rPr>
-          <w:t>1</w:t>
-        </w:r>
-      </w:fldSimple>
+      <w:r>
+        <w:fldChar w:fldCharType="begin"/>
+      </w:r>
+      <w:r>
+        <w:instrText xml:space="preserve"> STYLEREF 1 \s </w:instrText>
+      </w:r>
+      <w:r>
+        <w:fldChar w:fldCharType="separate"/>
+      </w:r>
+      <w:r>
+        <w:rPr>
+          <w:noProof/>
+        </w:rPr>
+        <w:t>1</w:t>
+      </w:r>
+      <w:r>
+        <w:rPr>
+          <w:noProof/>
+        </w:rPr>
+        <w:fldChar w:fldCharType="end"/>
+      </w:r>
       <w:r>
         <w:t>.</w:t>
       </w:r>
-      <w:fldSimple w:instr=" SEQ Bảng \* ARABIC \s 1 ">
-        <w:r>
-          <w:rPr>
-            <w:noProof/>
-          </w:rPr>
-          <w:t>2</w:t>
-        </w:r>
-      </w:fldSimple>
+      <w:r>
+        <w:fldChar w:fldCharType="begin"/>
+      </w:r>
+      <w:r>
+        <w:instrText xml:space="preserve"> SEQ Bảng \* ARABIC \s 1 </w:instrText>
+      </w:r>
+      <w:r>
+        <w:fldChar w:fldCharType="separate"/>
+      </w:r>
+      <w:r>
+        <w:rPr>
+          <w:noProof/>
+        </w:rPr>
+        <w:t>2</w:t>
+      </w:r>
+      <w:r>
+        <w:rPr>
+          <w:noProof/>
+        </w:rPr>
+        <w:fldChar w:fldCharType="end"/>
+      </w:r>
       <w:r>
         <w:t xml:space="preserve"> </w:t>
       </w:r>
@@ -11205,25 +11251,51 @@
         <w:lastRenderedPageBreak/>
         <w:t xml:space="preserve">Bảng </w:t>
       </w:r>
-      <w:fldSimple w:instr=" STYLEREF 1 \s ">
-        <w:r>
-          <w:rPr>
-            <w:noProof/>
-          </w:rPr>
-          <w:t>1</w:t>
-        </w:r>
-      </w:fldSimple>
+      <w:r>
+        <w:fldChar w:fldCharType="begin"/>
+      </w:r>
+      <w:r>
+        <w:instrText xml:space="preserve"> STYLEREF 1 \s </w:instrText>
+      </w:r>
+      <w:r>
+        <w:fldChar w:fldCharType="separate"/>
+      </w:r>
+      <w:r>
+        <w:rPr>
+          <w:noProof/>
+        </w:rPr>
+        <w:t>1</w:t>
+      </w:r>
+      <w:r>
+        <w:rPr>
+          <w:noProof/>
+        </w:rPr>
+        <w:fldChar w:fldCharType="end"/>
+      </w:r>
       <w:r>
         <w:t>.</w:t>
       </w:r>
-      <w:fldSimple w:instr=" SEQ Bảng \* ARABIC \s 1 ">
-        <w:r>
-          <w:rPr>
-            <w:noProof/>
-          </w:rPr>
-          <w:t>3</w:t>
-        </w:r>
-      </w:fldSimple>
+      <w:r>
+        <w:fldChar w:fldCharType="begin"/>
+      </w:r>
+      <w:r>
+        <w:instrText xml:space="preserve"> SEQ Bảng \* ARABIC \s 1 </w:instrText>
+      </w:r>
+      <w:r>
+        <w:fldChar w:fldCharType="separate"/>
+      </w:r>
+      <w:r>
+        <w:rPr>
+          <w:noProof/>
+        </w:rPr>
+        <w:t>3</w:t>
+      </w:r>
+      <w:r>
+        <w:rPr>
+          <w:noProof/>
+        </w:rPr>
+        <w:fldChar w:fldCharType="end"/>
+      </w:r>
       <w:r>
         <w:t xml:space="preserve"> </w:t>
       </w:r>
@@ -11714,7 +11786,7 @@
       <w:bookmarkStart w:id="29" w:name="_Toc388692060"/>
       <w:bookmarkStart w:id="30" w:name="_Toc46947142"/>
       <w:bookmarkStart w:id="31" w:name="_Toc197104694"/>
-      <w:bookmarkEnd w:id="11"/>
+      <w:bookmarkEnd w:id="12"/>
       <w:r>
         <w:rPr>
           <w:szCs w:val="26"/>
@@ -13024,25 +13096,51 @@
       <w:r>
         <w:t xml:space="preserve">Bảng </w:t>
       </w:r>
-      <w:fldSimple w:instr=" STYLEREF 1 \s ">
-        <w:r>
-          <w:rPr>
-            <w:noProof/>
-          </w:rPr>
-          <w:t>2</w:t>
-        </w:r>
-      </w:fldSimple>
+      <w:r>
+        <w:fldChar w:fldCharType="begin"/>
+      </w:r>
+      <w:r>
+        <w:instrText xml:space="preserve"> STYLEREF 1 \s </w:instrText>
+      </w:r>
+      <w:r>
+        <w:fldChar w:fldCharType="separate"/>
+      </w:r>
+      <w:r>
+        <w:rPr>
+          <w:noProof/>
+        </w:rPr>
+        <w:t>2</w:t>
+      </w:r>
+      <w:r>
+        <w:rPr>
+          <w:noProof/>
+        </w:rPr>
+        <w:fldChar w:fldCharType="end"/>
+      </w:r>
       <w:r>
         <w:t>.</w:t>
       </w:r>
-      <w:fldSimple w:instr=" SEQ Bảng \* ARABIC \s 1 ">
-        <w:r>
-          <w:rPr>
-            <w:noProof/>
-          </w:rPr>
-          <w:t>1</w:t>
-        </w:r>
-      </w:fldSimple>
+      <w:r>
+        <w:fldChar w:fldCharType="begin"/>
+      </w:r>
+      <w:r>
+        <w:instrText xml:space="preserve"> SEQ Bảng \* ARABIC \s 1 </w:instrText>
+      </w:r>
+      <w:r>
+        <w:fldChar w:fldCharType="separate"/>
+      </w:r>
+      <w:r>
+        <w:rPr>
+          <w:noProof/>
+        </w:rPr>
+        <w:t>1</w:t>
+      </w:r>
+      <w:r>
+        <w:rPr>
+          <w:noProof/>
+        </w:rPr>
+        <w:fldChar w:fldCharType="end"/>
+      </w:r>
       <w:r>
         <w:t xml:space="preserve"> Giá trị các quân cờ trong AI cờ vua(ví dụ)</w:t>
       </w:r>
@@ -13427,25 +13525,51 @@
       <w:r>
         <w:t xml:space="preserve">Bảng </w:t>
       </w:r>
-      <w:fldSimple w:instr=" STYLEREF 1 \s ">
-        <w:r>
-          <w:rPr>
-            <w:noProof/>
-          </w:rPr>
-          <w:t>2</w:t>
-        </w:r>
-      </w:fldSimple>
+      <w:r>
+        <w:fldChar w:fldCharType="begin"/>
+      </w:r>
+      <w:r>
+        <w:instrText xml:space="preserve"> STYLEREF 1 \s </w:instrText>
+      </w:r>
+      <w:r>
+        <w:fldChar w:fldCharType="separate"/>
+      </w:r>
+      <w:r>
+        <w:rPr>
+          <w:noProof/>
+        </w:rPr>
+        <w:t>2</w:t>
+      </w:r>
+      <w:r>
+        <w:rPr>
+          <w:noProof/>
+        </w:rPr>
+        <w:fldChar w:fldCharType="end"/>
+      </w:r>
       <w:r>
         <w:t>.</w:t>
       </w:r>
-      <w:fldSimple w:instr=" SEQ Bảng \* ARABIC \s 1 ">
-        <w:r>
-          <w:rPr>
-            <w:noProof/>
-          </w:rPr>
-          <w:t>2</w:t>
-        </w:r>
-      </w:fldSimple>
+      <w:r>
+        <w:fldChar w:fldCharType="begin"/>
+      </w:r>
+      <w:r>
+        <w:instrText xml:space="preserve"> SEQ Bảng \* ARABIC \s 1 </w:instrText>
+      </w:r>
+      <w:r>
+        <w:fldChar w:fldCharType="separate"/>
+      </w:r>
+      <w:r>
+        <w:rPr>
+          <w:noProof/>
+        </w:rPr>
+        <w:t>2</w:t>
+      </w:r>
+      <w:r>
+        <w:rPr>
+          <w:noProof/>
+        </w:rPr>
+        <w:fldChar w:fldCharType="end"/>
+      </w:r>
       <w:r>
         <w:t xml:space="preserve"> Phạm vi điểm số của hàm đánh giá</w:t>
       </w:r>
@@ -14487,25 +14611,51 @@
       <w:r>
         <w:t xml:space="preserve">Bảng </w:t>
       </w:r>
-      <w:fldSimple w:instr=" STYLEREF 1 \s ">
-        <w:r>
-          <w:rPr>
-            <w:noProof/>
-          </w:rPr>
-          <w:t>2</w:t>
-        </w:r>
-      </w:fldSimple>
+      <w:r>
+        <w:fldChar w:fldCharType="begin"/>
+      </w:r>
+      <w:r>
+        <w:instrText xml:space="preserve"> STYLEREF 1 \s </w:instrText>
+      </w:r>
+      <w:r>
+        <w:fldChar w:fldCharType="separate"/>
+      </w:r>
+      <w:r>
+        <w:rPr>
+          <w:noProof/>
+        </w:rPr>
+        <w:t>2</w:t>
+      </w:r>
+      <w:r>
+        <w:rPr>
+          <w:noProof/>
+        </w:rPr>
+        <w:fldChar w:fldCharType="end"/>
+      </w:r>
       <w:r>
         <w:t>.</w:t>
       </w:r>
-      <w:fldSimple w:instr=" SEQ Bảng \* ARABIC \s 1 ">
-        <w:r>
-          <w:rPr>
-            <w:noProof/>
-          </w:rPr>
-          <w:t>3</w:t>
-        </w:r>
-      </w:fldSimple>
+      <w:r>
+        <w:fldChar w:fldCharType="begin"/>
+      </w:r>
+      <w:r>
+        <w:instrText xml:space="preserve"> SEQ Bảng \* ARABIC \s 1 </w:instrText>
+      </w:r>
+      <w:r>
+        <w:fldChar w:fldCharType="separate"/>
+      </w:r>
+      <w:r>
+        <w:rPr>
+          <w:noProof/>
+        </w:rPr>
+        <w:t>3</w:t>
+      </w:r>
+      <w:r>
+        <w:rPr>
+          <w:noProof/>
+        </w:rPr>
+        <w:fldChar w:fldCharType="end"/>
+      </w:r>
       <w:r>
         <w:t xml:space="preserve"> Các kỹ thuật sắp xếp nước đi khác nhau</w:t>
       </w:r>
@@ -15068,25 +15218,51 @@
       <w:r>
         <w:t xml:space="preserve">Hình </w:t>
       </w:r>
-      <w:fldSimple w:instr=" STYLEREF 1 \s ">
-        <w:r>
-          <w:rPr>
-            <w:noProof/>
-          </w:rPr>
-          <w:t>2</w:t>
-        </w:r>
-      </w:fldSimple>
+      <w:r>
+        <w:fldChar w:fldCharType="begin"/>
+      </w:r>
+      <w:r>
+        <w:instrText xml:space="preserve"> STYLEREF 1 \s </w:instrText>
+      </w:r>
+      <w:r>
+        <w:fldChar w:fldCharType="separate"/>
+      </w:r>
+      <w:r>
+        <w:rPr>
+          <w:noProof/>
+        </w:rPr>
+        <w:t>2</w:t>
+      </w:r>
+      <w:r>
+        <w:rPr>
+          <w:noProof/>
+        </w:rPr>
+        <w:fldChar w:fldCharType="end"/>
+      </w:r>
       <w:r>
         <w:t>.</w:t>
       </w:r>
-      <w:fldSimple w:instr=" SEQ Hình \* ARABIC \s 1 ">
-        <w:r>
-          <w:rPr>
-            <w:noProof/>
-          </w:rPr>
-          <w:t>1</w:t>
-        </w:r>
-      </w:fldSimple>
+      <w:r>
+        <w:fldChar w:fldCharType="begin"/>
+      </w:r>
+      <w:r>
+        <w:instrText xml:space="preserve"> SEQ Hình \* ARABIC \s 1 </w:instrText>
+      </w:r>
+      <w:r>
+        <w:fldChar w:fldCharType="separate"/>
+      </w:r>
+      <w:r>
+        <w:rPr>
+          <w:noProof/>
+        </w:rPr>
+        <w:t>1</w:t>
+      </w:r>
+      <w:r>
+        <w:rPr>
+          <w:noProof/>
+        </w:rPr>
+        <w:fldChar w:fldCharType="end"/>
+      </w:r>
       <w:r>
         <w:t xml:space="preserve"> Tổng quan kiến trúc</w:t>
       </w:r>
@@ -15258,25 +15434,51 @@
       <w:r>
         <w:t xml:space="preserve">Bảng </w:t>
       </w:r>
-      <w:fldSimple w:instr=" STYLEREF 1 \s ">
-        <w:r>
-          <w:rPr>
-            <w:noProof/>
-          </w:rPr>
-          <w:t>2</w:t>
-        </w:r>
-      </w:fldSimple>
+      <w:r>
+        <w:fldChar w:fldCharType="begin"/>
+      </w:r>
+      <w:r>
+        <w:instrText xml:space="preserve"> STYLEREF 1 \s </w:instrText>
+      </w:r>
+      <w:r>
+        <w:fldChar w:fldCharType="separate"/>
+      </w:r>
+      <w:r>
+        <w:rPr>
+          <w:noProof/>
+        </w:rPr>
+        <w:t>2</w:t>
+      </w:r>
+      <w:r>
+        <w:rPr>
+          <w:noProof/>
+        </w:rPr>
+        <w:fldChar w:fldCharType="end"/>
+      </w:r>
       <w:r>
         <w:t>.</w:t>
       </w:r>
-      <w:fldSimple w:instr=" SEQ Bảng \* ARABIC \s 1 ">
-        <w:r>
-          <w:rPr>
-            <w:noProof/>
-          </w:rPr>
-          <w:t>4</w:t>
-        </w:r>
-      </w:fldSimple>
+      <w:r>
+        <w:fldChar w:fldCharType="begin"/>
+      </w:r>
+      <w:r>
+        <w:instrText xml:space="preserve"> SEQ Bảng \* ARABIC \s 1 </w:instrText>
+      </w:r>
+      <w:r>
+        <w:fldChar w:fldCharType="separate"/>
+      </w:r>
+      <w:r>
+        <w:rPr>
+          <w:noProof/>
+        </w:rPr>
+        <w:t>4</w:t>
+      </w:r>
+      <w:r>
+        <w:rPr>
+          <w:noProof/>
+        </w:rPr>
+        <w:fldChar w:fldCharType="end"/>
+      </w:r>
       <w:r>
         <w:t xml:space="preserve"> Mã giả minh hoạ hàm alphabeta</w:t>
       </w:r>
@@ -16245,14 +16447,14 @@
       </w:pPr>
       <w:bookmarkStart w:id="66" w:name="_Toc19132688"/>
       <w:bookmarkStart w:id="67" w:name="_Toc46947149"/>
-      <w:bookmarkStart w:id="68" w:name="_Toc388692079"/>
-      <w:bookmarkStart w:id="69" w:name="_Toc197104722"/>
+      <w:bookmarkStart w:id="68" w:name="_Toc197104722"/>
+      <w:bookmarkStart w:id="69" w:name="_Toc388692079"/>
       <w:r>
         <w:t>Đặc tả yêu cầu phần mềm</w:t>
       </w:r>
       <w:bookmarkEnd w:id="66"/>
       <w:bookmarkEnd w:id="67"/>
-      <w:bookmarkEnd w:id="69"/>
+      <w:bookmarkEnd w:id="68"/>
     </w:p>
     <w:p>
       <w:pPr>
@@ -16349,7 +16551,7 @@
         <w:spacing w:before="0"/>
       </w:pPr>
       <w:r>
-        <w:t>Quản lý Cấu hình Hệ thống: Phân hệ này có thể cung cấp giao diện cho quản trị viên để cấu hình các tham số hệ thống, chẳng hạn như mức độ khó của AI, các biến thể cờ vua được hỗ trợ hoặc các quy tắc trò chơi khác.</w:t>
+        <w:t>Quản lý Cấu hình Hệ thống: Phân hệ này cung cấp giao diện cho quản trị viên để cấu hình các tham số hệ thống, như mức độ khó của AI, các biến thể cờ vua được hỗ trợ hoặc các quy tắc trò chơi khác.</w:t>
       </w:r>
     </w:p>
     <w:p>
@@ -16412,25 +16614,51 @@
       <w:r>
         <w:t xml:space="preserve">Hình </w:t>
       </w:r>
-      <w:fldSimple w:instr=" STYLEREF 1 \s ">
-        <w:r>
-          <w:rPr>
-            <w:noProof/>
-          </w:rPr>
-          <w:t>3</w:t>
-        </w:r>
-      </w:fldSimple>
+      <w:r>
+        <w:fldChar w:fldCharType="begin"/>
+      </w:r>
+      <w:r>
+        <w:instrText xml:space="preserve"> STYLEREF 1 \s </w:instrText>
+      </w:r>
+      <w:r>
+        <w:fldChar w:fldCharType="separate"/>
+      </w:r>
+      <w:r>
+        <w:rPr>
+          <w:noProof/>
+        </w:rPr>
+        <w:t>3</w:t>
+      </w:r>
+      <w:r>
+        <w:rPr>
+          <w:noProof/>
+        </w:rPr>
+        <w:fldChar w:fldCharType="end"/>
+      </w:r>
       <w:r>
         <w:t>.</w:t>
       </w:r>
-      <w:fldSimple w:instr=" SEQ Hình \* ARABIC \s 1 ">
-        <w:r>
-          <w:rPr>
-            <w:noProof/>
-          </w:rPr>
-          <w:t>1</w:t>
-        </w:r>
-      </w:fldSimple>
+      <w:r>
+        <w:fldChar w:fldCharType="begin"/>
+      </w:r>
+      <w:r>
+        <w:instrText xml:space="preserve"> SEQ Hình \* ARABIC \s 1 </w:instrText>
+      </w:r>
+      <w:r>
+        <w:fldChar w:fldCharType="separate"/>
+      </w:r>
+      <w:r>
+        <w:rPr>
+          <w:noProof/>
+        </w:rPr>
+        <w:t>1</w:t>
+      </w:r>
+      <w:r>
+        <w:rPr>
+          <w:noProof/>
+        </w:rPr>
+        <w:fldChar w:fldCharType="end"/>
+      </w:r>
       <w:r>
         <w:t xml:space="preserve"> </w:t>
       </w:r>
@@ -16786,25 +17014,51 @@
       <w:r>
         <w:t xml:space="preserve">Hình </w:t>
       </w:r>
-      <w:fldSimple w:instr=" STYLEREF 1 \s ">
-        <w:r>
-          <w:rPr>
-            <w:noProof/>
-          </w:rPr>
-          <w:t>3</w:t>
-        </w:r>
-      </w:fldSimple>
+      <w:r>
+        <w:fldChar w:fldCharType="begin"/>
+      </w:r>
+      <w:r>
+        <w:instrText xml:space="preserve"> STYLEREF 1 \s </w:instrText>
+      </w:r>
+      <w:r>
+        <w:fldChar w:fldCharType="separate"/>
+      </w:r>
+      <w:r>
+        <w:rPr>
+          <w:noProof/>
+        </w:rPr>
+        <w:t>3</w:t>
+      </w:r>
+      <w:r>
+        <w:rPr>
+          <w:noProof/>
+        </w:rPr>
+        <w:fldChar w:fldCharType="end"/>
+      </w:r>
       <w:r>
         <w:t>.</w:t>
       </w:r>
-      <w:fldSimple w:instr=" SEQ Hình \* ARABIC \s 1 ">
-        <w:r>
-          <w:rPr>
-            <w:noProof/>
-          </w:rPr>
-          <w:t>2</w:t>
-        </w:r>
-      </w:fldSimple>
+      <w:r>
+        <w:fldChar w:fldCharType="begin"/>
+      </w:r>
+      <w:r>
+        <w:instrText xml:space="preserve"> SEQ Hình \* ARABIC \s 1 </w:instrText>
+      </w:r>
+      <w:r>
+        <w:fldChar w:fldCharType="separate"/>
+      </w:r>
+      <w:r>
+        <w:rPr>
+          <w:noProof/>
+        </w:rPr>
+        <w:t>2</w:t>
+      </w:r>
+      <w:r>
+        <w:rPr>
+          <w:noProof/>
+        </w:rPr>
+        <w:fldChar w:fldCharType="end"/>
+      </w:r>
       <w:r>
         <w:t xml:space="preserve"> </w:t>
       </w:r>
@@ -17271,25 +17525,51 @@
       <w:r>
         <w:t xml:space="preserve">Hình </w:t>
       </w:r>
-      <w:fldSimple w:instr=" STYLEREF 1 \s ">
-        <w:r>
-          <w:rPr>
-            <w:noProof/>
-          </w:rPr>
-          <w:t>3</w:t>
-        </w:r>
-      </w:fldSimple>
+      <w:r>
+        <w:fldChar w:fldCharType="begin"/>
+      </w:r>
+      <w:r>
+        <w:instrText xml:space="preserve"> STYLEREF 1 \s </w:instrText>
+      </w:r>
+      <w:r>
+        <w:fldChar w:fldCharType="separate"/>
+      </w:r>
+      <w:r>
+        <w:rPr>
+          <w:noProof/>
+        </w:rPr>
+        <w:t>3</w:t>
+      </w:r>
+      <w:r>
+        <w:rPr>
+          <w:noProof/>
+        </w:rPr>
+        <w:fldChar w:fldCharType="end"/>
+      </w:r>
       <w:r>
         <w:t>.</w:t>
       </w:r>
-      <w:fldSimple w:instr=" SEQ Hình \* ARABIC \s 1 ">
-        <w:r>
-          <w:rPr>
-            <w:noProof/>
-          </w:rPr>
-          <w:t>3</w:t>
-        </w:r>
-      </w:fldSimple>
+      <w:r>
+        <w:fldChar w:fldCharType="begin"/>
+      </w:r>
+      <w:r>
+        <w:instrText xml:space="preserve"> SEQ Hình \* ARABIC \s 1 </w:instrText>
+      </w:r>
+      <w:r>
+        <w:fldChar w:fldCharType="separate"/>
+      </w:r>
+      <w:r>
+        <w:rPr>
+          <w:noProof/>
+        </w:rPr>
+        <w:t>3</w:t>
+      </w:r>
+      <w:r>
+        <w:rPr>
+          <w:noProof/>
+        </w:rPr>
+        <w:fldChar w:fldCharType="end"/>
+      </w:r>
       <w:r>
         <w:t xml:space="preserve"> </w:t>
       </w:r>
@@ -17545,16 +17825,16 @@
           <w:szCs w:val="26"/>
         </w:rPr>
       </w:pPr>
-      <w:bookmarkStart w:id="85" w:name="_Toc19132694"/>
-      <w:bookmarkStart w:id="86" w:name="_Toc46947155"/>
-      <w:bookmarkStart w:id="87" w:name="_Toc197104727"/>
+      <w:bookmarkStart w:id="85" w:name="_Toc197104727"/>
+      <w:bookmarkStart w:id="86" w:name="_Toc19132694"/>
+      <w:bookmarkStart w:id="87" w:name="_Toc46947155"/>
       <w:r>
         <w:rPr>
           <w:szCs w:val="26"/>
         </w:rPr>
         <w:t>Thiết kế kiến trúc</w:t>
       </w:r>
-      <w:bookmarkEnd w:id="87"/>
+      <w:bookmarkEnd w:id="85"/>
     </w:p>
     <w:p>
       <w:pPr>
@@ -17654,25 +17934,51 @@
       <w:r>
         <w:t xml:space="preserve">Hình </w:t>
       </w:r>
-      <w:fldSimple w:instr=" STYLEREF 1 \s ">
-        <w:r>
-          <w:rPr>
-            <w:noProof/>
-          </w:rPr>
-          <w:t>3</w:t>
-        </w:r>
-      </w:fldSimple>
+      <w:r>
+        <w:fldChar w:fldCharType="begin"/>
+      </w:r>
+      <w:r>
+        <w:instrText xml:space="preserve"> STYLEREF 1 \s </w:instrText>
+      </w:r>
+      <w:r>
+        <w:fldChar w:fldCharType="separate"/>
+      </w:r>
+      <w:r>
+        <w:rPr>
+          <w:noProof/>
+        </w:rPr>
+        <w:t>3</w:t>
+      </w:r>
+      <w:r>
+        <w:rPr>
+          <w:noProof/>
+        </w:rPr>
+        <w:fldChar w:fldCharType="end"/>
+      </w:r>
       <w:r>
         <w:t>.</w:t>
       </w:r>
-      <w:fldSimple w:instr=" SEQ Hình \* ARABIC \s 1 ">
-        <w:r>
-          <w:rPr>
-            <w:noProof/>
-          </w:rPr>
-          <w:t>4</w:t>
-        </w:r>
-      </w:fldSimple>
+      <w:r>
+        <w:fldChar w:fldCharType="begin"/>
+      </w:r>
+      <w:r>
+        <w:instrText xml:space="preserve"> SEQ Hình \* ARABIC \s 1 </w:instrText>
+      </w:r>
+      <w:r>
+        <w:fldChar w:fldCharType="separate"/>
+      </w:r>
+      <w:r>
+        <w:rPr>
+          <w:noProof/>
+        </w:rPr>
+        <w:t>4</w:t>
+      </w:r>
+      <w:r>
+        <w:rPr>
+          <w:noProof/>
+        </w:rPr>
+        <w:fldChar w:fldCharType="end"/>
+      </w:r>
       <w:r>
         <w:t xml:space="preserve"> </w:t>
       </w:r>
@@ -17704,8 +18010,8 @@
         </w:rPr>
         <w:t>Thiết kê cơ sở dữ liệu</w:t>
       </w:r>
-      <w:bookmarkEnd w:id="85"/>
       <w:bookmarkEnd w:id="86"/>
+      <w:bookmarkEnd w:id="87"/>
       <w:bookmarkEnd w:id="89"/>
     </w:p>
     <w:p>
@@ -17814,25 +18120,51 @@
       <w:r>
         <w:t xml:space="preserve">Bảng </w:t>
       </w:r>
-      <w:fldSimple w:instr=" STYLEREF 1 \s ">
-        <w:r>
-          <w:rPr>
-            <w:noProof/>
-          </w:rPr>
-          <w:t>3</w:t>
-        </w:r>
-      </w:fldSimple>
+      <w:r>
+        <w:fldChar w:fldCharType="begin"/>
+      </w:r>
+      <w:r>
+        <w:instrText xml:space="preserve"> STYLEREF 1 \s </w:instrText>
+      </w:r>
+      <w:r>
+        <w:fldChar w:fldCharType="separate"/>
+      </w:r>
+      <w:r>
+        <w:rPr>
+          <w:noProof/>
+        </w:rPr>
+        <w:t>3</w:t>
+      </w:r>
+      <w:r>
+        <w:rPr>
+          <w:noProof/>
+        </w:rPr>
+        <w:fldChar w:fldCharType="end"/>
+      </w:r>
       <w:r>
         <w:t>.</w:t>
       </w:r>
-      <w:fldSimple w:instr=" SEQ Bảng \* ARABIC \s 1 ">
-        <w:r>
-          <w:rPr>
-            <w:noProof/>
-          </w:rPr>
-          <w:t>1</w:t>
-        </w:r>
-      </w:fldSimple>
+      <w:r>
+        <w:fldChar w:fldCharType="begin"/>
+      </w:r>
+      <w:r>
+        <w:instrText xml:space="preserve"> SEQ Bảng \* ARABIC \s 1 </w:instrText>
+      </w:r>
+      <w:r>
+        <w:fldChar w:fldCharType="separate"/>
+      </w:r>
+      <w:r>
+        <w:rPr>
+          <w:noProof/>
+        </w:rPr>
+        <w:t>1</w:t>
+      </w:r>
+      <w:r>
+        <w:rPr>
+          <w:noProof/>
+        </w:rPr>
+        <w:fldChar w:fldCharType="end"/>
+      </w:r>
       <w:r>
         <w:t xml:space="preserve"> </w:t>
       </w:r>
@@ -18195,25 +18527,51 @@
       <w:r>
         <w:t xml:space="preserve">Bảng </w:t>
       </w:r>
-      <w:fldSimple w:instr=" STYLEREF 1 \s ">
-        <w:r>
-          <w:rPr>
-            <w:noProof/>
-          </w:rPr>
-          <w:t>3</w:t>
-        </w:r>
-      </w:fldSimple>
+      <w:r>
+        <w:fldChar w:fldCharType="begin"/>
+      </w:r>
+      <w:r>
+        <w:instrText xml:space="preserve"> STYLEREF 1 \s </w:instrText>
+      </w:r>
+      <w:r>
+        <w:fldChar w:fldCharType="separate"/>
+      </w:r>
+      <w:r>
+        <w:rPr>
+          <w:noProof/>
+        </w:rPr>
+        <w:t>3</w:t>
+      </w:r>
+      <w:r>
+        <w:rPr>
+          <w:noProof/>
+        </w:rPr>
+        <w:fldChar w:fldCharType="end"/>
+      </w:r>
       <w:r>
         <w:t>.</w:t>
       </w:r>
-      <w:fldSimple w:instr=" SEQ Bảng \* ARABIC \s 1 ">
-        <w:r>
-          <w:rPr>
-            <w:noProof/>
-          </w:rPr>
-          <w:t>2</w:t>
-        </w:r>
-      </w:fldSimple>
+      <w:r>
+        <w:fldChar w:fldCharType="begin"/>
+      </w:r>
+      <w:r>
+        <w:instrText xml:space="preserve"> SEQ Bảng \* ARABIC \s 1 </w:instrText>
+      </w:r>
+      <w:r>
+        <w:fldChar w:fldCharType="separate"/>
+      </w:r>
+      <w:r>
+        <w:rPr>
+          <w:noProof/>
+        </w:rPr>
+        <w:t>2</w:t>
+      </w:r>
+      <w:r>
+        <w:rPr>
+          <w:noProof/>
+        </w:rPr>
+        <w:fldChar w:fldCharType="end"/>
+      </w:r>
       <w:r>
         <w:t xml:space="preserve"> </w:t>
       </w:r>
@@ -18734,25 +19092,51 @@
       <w:r>
         <w:t xml:space="preserve">Bảng </w:t>
       </w:r>
-      <w:fldSimple w:instr=" STYLEREF 1 \s ">
-        <w:r>
-          <w:rPr>
-            <w:noProof/>
-          </w:rPr>
-          <w:t>3</w:t>
-        </w:r>
-      </w:fldSimple>
+      <w:r>
+        <w:fldChar w:fldCharType="begin"/>
+      </w:r>
+      <w:r>
+        <w:instrText xml:space="preserve"> STYLEREF 1 \s </w:instrText>
+      </w:r>
+      <w:r>
+        <w:fldChar w:fldCharType="separate"/>
+      </w:r>
+      <w:r>
+        <w:rPr>
+          <w:noProof/>
+        </w:rPr>
+        <w:t>3</w:t>
+      </w:r>
+      <w:r>
+        <w:rPr>
+          <w:noProof/>
+        </w:rPr>
+        <w:fldChar w:fldCharType="end"/>
+      </w:r>
       <w:r>
         <w:t>.</w:t>
       </w:r>
-      <w:fldSimple w:instr=" SEQ Bảng \* ARABIC \s 1 ">
-        <w:r>
-          <w:rPr>
-            <w:noProof/>
-          </w:rPr>
-          <w:t>3</w:t>
-        </w:r>
-      </w:fldSimple>
+      <w:r>
+        <w:fldChar w:fldCharType="begin"/>
+      </w:r>
+      <w:r>
+        <w:instrText xml:space="preserve"> SEQ Bảng \* ARABIC \s 1 </w:instrText>
+      </w:r>
+      <w:r>
+        <w:fldChar w:fldCharType="separate"/>
+      </w:r>
+      <w:r>
+        <w:rPr>
+          <w:noProof/>
+        </w:rPr>
+        <w:t>3</w:t>
+      </w:r>
+      <w:r>
+        <w:rPr>
+          <w:noProof/>
+        </w:rPr>
+        <w:fldChar w:fldCharType="end"/>
+      </w:r>
       <w:r>
         <w:t xml:space="preserve"> </w:t>
       </w:r>
@@ -19600,25 +19984,51 @@
       <w:r>
         <w:t xml:space="preserve">Hình </w:t>
       </w:r>
-      <w:fldSimple w:instr=" STYLEREF 1 \s ">
-        <w:r>
-          <w:rPr>
-            <w:noProof/>
-          </w:rPr>
-          <w:t>3</w:t>
-        </w:r>
-      </w:fldSimple>
+      <w:r>
+        <w:fldChar w:fldCharType="begin"/>
+      </w:r>
+      <w:r>
+        <w:instrText xml:space="preserve"> STYLEREF 1 \s </w:instrText>
+      </w:r>
+      <w:r>
+        <w:fldChar w:fldCharType="separate"/>
+      </w:r>
+      <w:r>
+        <w:rPr>
+          <w:noProof/>
+        </w:rPr>
+        <w:t>3</w:t>
+      </w:r>
+      <w:r>
+        <w:rPr>
+          <w:noProof/>
+        </w:rPr>
+        <w:fldChar w:fldCharType="end"/>
+      </w:r>
       <w:r>
         <w:t>.</w:t>
       </w:r>
-      <w:fldSimple w:instr=" SEQ Hình \* ARABIC \s 1 ">
-        <w:r>
-          <w:rPr>
-            <w:noProof/>
-          </w:rPr>
-          <w:t>5</w:t>
-        </w:r>
-      </w:fldSimple>
+      <w:r>
+        <w:fldChar w:fldCharType="begin"/>
+      </w:r>
+      <w:r>
+        <w:instrText xml:space="preserve"> SEQ Hình \* ARABIC \s 1 </w:instrText>
+      </w:r>
+      <w:r>
+        <w:fldChar w:fldCharType="separate"/>
+      </w:r>
+      <w:r>
+        <w:rPr>
+          <w:noProof/>
+        </w:rPr>
+        <w:t>5</w:t>
+      </w:r>
+      <w:r>
+        <w:rPr>
+          <w:noProof/>
+        </w:rPr>
+        <w:fldChar w:fldCharType="end"/>
+      </w:r>
       <w:r>
         <w:t xml:space="preserve"> </w:t>
       </w:r>
@@ -19690,25 +20100,51 @@
       <w:r>
         <w:t xml:space="preserve">Hình </w:t>
       </w:r>
-      <w:fldSimple w:instr=" STYLEREF 1 \s ">
-        <w:r>
-          <w:rPr>
-            <w:noProof/>
-          </w:rPr>
-          <w:t>3</w:t>
-        </w:r>
-      </w:fldSimple>
+      <w:r>
+        <w:fldChar w:fldCharType="begin"/>
+      </w:r>
+      <w:r>
+        <w:instrText xml:space="preserve"> STYLEREF 1 \s </w:instrText>
+      </w:r>
+      <w:r>
+        <w:fldChar w:fldCharType="separate"/>
+      </w:r>
+      <w:r>
+        <w:rPr>
+          <w:noProof/>
+        </w:rPr>
+        <w:t>3</w:t>
+      </w:r>
+      <w:r>
+        <w:rPr>
+          <w:noProof/>
+        </w:rPr>
+        <w:fldChar w:fldCharType="end"/>
+      </w:r>
       <w:r>
         <w:t>.</w:t>
       </w:r>
-      <w:fldSimple w:instr=" SEQ Hình \* ARABIC \s 1 ">
-        <w:r>
-          <w:rPr>
-            <w:noProof/>
-          </w:rPr>
-          <w:t>6</w:t>
-        </w:r>
-      </w:fldSimple>
+      <w:r>
+        <w:fldChar w:fldCharType="begin"/>
+      </w:r>
+      <w:r>
+        <w:instrText xml:space="preserve"> SEQ Hình \* ARABIC \s 1 </w:instrText>
+      </w:r>
+      <w:r>
+        <w:fldChar w:fldCharType="separate"/>
+      </w:r>
+      <w:r>
+        <w:rPr>
+          <w:noProof/>
+        </w:rPr>
+        <w:t>6</w:t>
+      </w:r>
+      <w:r>
+        <w:rPr>
+          <w:noProof/>
+        </w:rPr>
+        <w:fldChar w:fldCharType="end"/>
+      </w:r>
       <w:r>
         <w:t xml:space="preserve"> </w:t>
       </w:r>
@@ -19795,25 +20231,51 @@
       <w:r>
         <w:t xml:space="preserve">Hình </w:t>
       </w:r>
-      <w:fldSimple w:instr=" STYLEREF 1 \s ">
-        <w:r>
-          <w:rPr>
-            <w:noProof/>
-          </w:rPr>
-          <w:t>3</w:t>
-        </w:r>
-      </w:fldSimple>
+      <w:r>
+        <w:fldChar w:fldCharType="begin"/>
+      </w:r>
+      <w:r>
+        <w:instrText xml:space="preserve"> STYLEREF 1 \s </w:instrText>
+      </w:r>
+      <w:r>
+        <w:fldChar w:fldCharType="separate"/>
+      </w:r>
+      <w:r>
+        <w:rPr>
+          <w:noProof/>
+        </w:rPr>
+        <w:t>3</w:t>
+      </w:r>
+      <w:r>
+        <w:rPr>
+          <w:noProof/>
+        </w:rPr>
+        <w:fldChar w:fldCharType="end"/>
+      </w:r>
       <w:r>
         <w:t>.</w:t>
       </w:r>
-      <w:fldSimple w:instr=" SEQ Hình \* ARABIC \s 1 ">
-        <w:r>
-          <w:rPr>
-            <w:noProof/>
-          </w:rPr>
-          <w:t>7</w:t>
-        </w:r>
-      </w:fldSimple>
+      <w:r>
+        <w:fldChar w:fldCharType="begin"/>
+      </w:r>
+      <w:r>
+        <w:instrText xml:space="preserve"> SEQ Hình \* ARABIC \s 1 </w:instrText>
+      </w:r>
+      <w:r>
+        <w:fldChar w:fldCharType="separate"/>
+      </w:r>
+      <w:r>
+        <w:rPr>
+          <w:noProof/>
+        </w:rPr>
+        <w:t>7</w:t>
+      </w:r>
+      <w:r>
+        <w:rPr>
+          <w:noProof/>
+        </w:rPr>
+        <w:fldChar w:fldCharType="end"/>
+      </w:r>
       <w:r>
         <w:t xml:space="preserve"> </w:t>
       </w:r>
@@ -20294,15 +20756,15 @@
         <w:pStyle w:val="Mcln"/>
         <w:spacing w:before="0"/>
       </w:pPr>
-      <w:bookmarkStart w:id="104" w:name="_Toc46947158"/>
-      <w:bookmarkStart w:id="105" w:name="_Toc197104732"/>
+      <w:bookmarkStart w:id="104" w:name="_Toc197104732"/>
+      <w:bookmarkStart w:id="105" w:name="_Toc46947158"/>
       <w:r>
         <w:t>Xây dựng Web</w:t>
       </w:r>
       <w:r>
         <w:t xml:space="preserve"> với Gradio</w:t>
       </w:r>
-      <w:bookmarkEnd w:id="105"/>
+      <w:bookmarkEnd w:id="104"/>
     </w:p>
     <w:p>
       <w:r>
@@ -20311,7 +20773,12 @@
     </w:p>
     <w:p>
       <w:r>
-        <w:t xml:space="preserve">Đối với đầu ra, Gradio cung cấp các thành phần như Textbox để hiển thị văn bản , Image để hiển thị hình ảnh , Label để hiển thị nhãn phân loại , Gallery để hiển thị nhiều hình ảnh , Plot để hiển thị các loại biểu đồ khác nhau , Audio và Video để hiển thị phương tiện  và HTML để hiển thị nội dung HTML tùy ý. Gradio cũng cung cấp các thành phần bố cục như Row và Column để sắp xếp các phần tử giao diện theo chiều ngang và chiều dọc, cũng như Tabs để tổ chức nội dung thành các phần khác nhau. Thành phần gr.State cho phép duy trì trạng thái giữa các tương tác của người dùng. Bộ thành phần phong phú của Gradio cho phép tạo ra các giao diện web trực quan và tương tác cho AI trong trò chơi, cho phép người dùng dễ dàng tương tác với trò chơi và đối thủ AI. </w:t>
+        <w:t xml:space="preserve">Đối với đầu ra, Gradio cung cấp các thành phần như Textbox để hiển thị văn bản , Image để hiển thị hình ảnh , Label để hiển thị nhãn phân loại , Gallery để hiển thị nhiều hình ảnh , Plot để hiển thị các loại biểu đồ khác nhau , Audio và Video để hiển thị phương tiện  và HTML để hiển thị nội dung HTML tùy ý. Gradio cũng cung cấp các thành phần bố cục như Row và Column để sắp xếp các phần tử giao diện theo chiều ngang và chiều dọc, cũng như Tabs để tổ chức </w:t>
+      </w:r>
+      <w:bookmarkStart w:id="106" w:name="_GoBack"/>
+      <w:bookmarkEnd w:id="106"/>
+      <w:r>
+        <w:t xml:space="preserve">nội dung thành các phần khác nhau. Thành phần gr.State cho phép duy trì trạng thái giữa các tương tác của người dùng. Bộ thành phần phong phú của Gradio cho phép tạo ra các giao diện web trực quan và tương tác cho AI trong trò chơi, cho phép người dùng dễ dàng tương tác với trò chơi và đối thủ AI. </w:t>
       </w:r>
     </w:p>
     <w:p>
@@ -20324,18 +20791,18 @@
         <w:pStyle w:val="Mcln"/>
         <w:spacing w:before="0"/>
       </w:pPr>
-      <w:bookmarkStart w:id="106" w:name="_Toc197104733"/>
+      <w:bookmarkStart w:id="107" w:name="_Toc197104733"/>
       <w:r>
         <w:t>Xây dựng các chức năng</w:t>
       </w:r>
-      <w:bookmarkEnd w:id="106"/>
+      <w:bookmarkEnd w:id="107"/>
     </w:p>
     <w:p>
       <w:pPr>
         <w:pStyle w:val="Tiumc"/>
       </w:pPr>
-      <w:bookmarkStart w:id="107" w:name="_Hlk61954692"/>
       <w:bookmarkStart w:id="108" w:name="_Toc197104734"/>
+      <w:bookmarkStart w:id="109" w:name="_Hlk61954692"/>
       <w:r>
         <w:t>Thiết kế giao diện người dùng cho ứng dụng AI trong trò chơi</w:t>
       </w:r>
@@ -20350,7 +20817,7 @@
           <w:szCs w:val="26"/>
         </w:rPr>
       </w:pPr>
-      <w:bookmarkStart w:id="109" w:name="_Hlk61954621"/>
+      <w:bookmarkStart w:id="110" w:name="_Hlk61954621"/>
     </w:p>
     <w:p>
       <w:pPr>
@@ -20405,16 +20872,16 @@
       <w:pPr>
         <w:pStyle w:val="Tiumc"/>
       </w:pPr>
-      <w:bookmarkStart w:id="110" w:name="_Toc197104735"/>
+      <w:bookmarkStart w:id="111" w:name="_Toc197104735"/>
       <w:r>
         <w:t>Xử lý đầu vào của người dùng và hiển thị trạng thái trò chơi</w:t>
       </w:r>
-      <w:bookmarkEnd w:id="110"/>
+      <w:bookmarkEnd w:id="111"/>
       <w:r>
         <w:t xml:space="preserve"> </w:t>
       </w:r>
     </w:p>
-    <w:bookmarkEnd w:id="109"/>
+    <w:bookmarkEnd w:id="110"/>
     <w:p>
       <w:pPr>
         <w:ind w:firstLine="720"/>
@@ -20476,7 +20943,7 @@
         </w:rPr>
       </w:pPr>
     </w:p>
-    <w:bookmarkEnd w:id="107"/>
+    <w:bookmarkEnd w:id="109"/>
     <w:p>
       <w:pPr>
         <w:pStyle w:val="ListParagraph"/>
@@ -20546,12 +21013,12 @@
         <w:pStyle w:val="Mcln"/>
         <w:spacing w:before="0"/>
       </w:pPr>
-      <w:bookmarkStart w:id="111" w:name="_Toc197104736"/>
-      <w:bookmarkEnd w:id="104"/>
+      <w:bookmarkStart w:id="112" w:name="_Toc197104736"/>
+      <w:bookmarkEnd w:id="105"/>
       <w:r>
         <w:t>Kiểm thử và triển khai ứng dụng</w:t>
       </w:r>
-      <w:bookmarkEnd w:id="111"/>
+      <w:bookmarkEnd w:id="112"/>
     </w:p>
     <w:p>
       <w:pPr>
@@ -20602,8 +21069,8 @@
           <w:szCs w:val="26"/>
         </w:rPr>
       </w:pPr>
-      <w:bookmarkStart w:id="112" w:name="_Toc46947165"/>
-      <w:bookmarkStart w:id="113" w:name="_Toc197104737"/>
+      <w:bookmarkStart w:id="113" w:name="_Toc46947165"/>
+      <w:bookmarkStart w:id="114" w:name="_Toc197104737"/>
       <w:r>
         <w:rPr>
           <w:szCs w:val="26"/>
@@ -20611,15 +21078,15 @@
         <w:lastRenderedPageBreak/>
         <w:t>KẾT LUẬN</w:t>
       </w:r>
-      <w:bookmarkEnd w:id="68"/>
+      <w:bookmarkEnd w:id="69"/>
       <w:r>
         <w:rPr>
           <w:szCs w:val="26"/>
         </w:rPr>
         <w:t xml:space="preserve"> VÀ HƯỚNG PHÁT TRIỂN</w:t>
       </w:r>
-      <w:bookmarkEnd w:id="112"/>
       <w:bookmarkEnd w:id="113"/>
+      <w:bookmarkEnd w:id="114"/>
     </w:p>
     <w:p>
       <w:pPr>
@@ -20630,13 +21097,13 @@
         </w:numPr>
         <w:spacing w:before="0"/>
       </w:pPr>
-      <w:bookmarkStart w:id="114" w:name="_Toc46947166"/>
-      <w:bookmarkStart w:id="115" w:name="_Toc388692081"/>
+      <w:bookmarkStart w:id="115" w:name="_Toc46947166"/>
       <w:bookmarkStart w:id="116" w:name="_Toc197104738"/>
+      <w:bookmarkStart w:id="117" w:name="_Toc388692081"/>
       <w:r>
         <w:t>Kết quả đạt được</w:t>
       </w:r>
-      <w:bookmarkEnd w:id="114"/>
+      <w:bookmarkEnd w:id="115"/>
       <w:bookmarkEnd w:id="116"/>
     </w:p>
     <w:p>
@@ -20692,14 +21159,14 @@
         </w:numPr>
         <w:spacing w:before="0"/>
       </w:pPr>
-      <w:bookmarkStart w:id="117" w:name="_Toc46947167"/>
-      <w:bookmarkStart w:id="118" w:name="_Toc197104739"/>
+      <w:bookmarkStart w:id="118" w:name="_Toc46947167"/>
+      <w:bookmarkStart w:id="119" w:name="_Toc197104739"/>
       <w:r>
         <w:t>Hạn chế của đề tài</w:t>
       </w:r>
-      <w:bookmarkEnd w:id="115"/>
       <w:bookmarkEnd w:id="117"/>
       <w:bookmarkEnd w:id="118"/>
+      <w:bookmarkEnd w:id="119"/>
     </w:p>
     <w:p>
       <w:pPr>
@@ -20738,15 +21205,15 @@
         </w:numPr>
         <w:spacing w:before="0"/>
       </w:pPr>
-      <w:bookmarkStart w:id="119" w:name="_Toc388692082"/>
-      <w:bookmarkStart w:id="120" w:name="_Toc46947168"/>
-      <w:bookmarkStart w:id="121" w:name="_Toc197104740"/>
+      <w:bookmarkStart w:id="120" w:name="_Toc388692082"/>
+      <w:bookmarkStart w:id="121" w:name="_Toc46947168"/>
+      <w:bookmarkStart w:id="122" w:name="_Toc197104740"/>
       <w:r>
         <w:t>Hướng phát triển của đề tài</w:t>
       </w:r>
-      <w:bookmarkEnd w:id="119"/>
       <w:bookmarkEnd w:id="120"/>
       <w:bookmarkEnd w:id="121"/>
+      <w:bookmarkEnd w:id="122"/>
     </w:p>
     <w:p>
       <w:pPr>
@@ -20793,9 +21260,9 @@
           <w:szCs w:val="26"/>
         </w:rPr>
       </w:pPr>
-      <w:bookmarkStart w:id="122" w:name="_Toc388692083"/>
-      <w:bookmarkStart w:id="123" w:name="_Toc46947169"/>
-      <w:bookmarkStart w:id="124" w:name="_Toc197104741"/>
+      <w:bookmarkStart w:id="123" w:name="_Toc388692083"/>
+      <w:bookmarkStart w:id="124" w:name="_Toc46947169"/>
+      <w:bookmarkStart w:id="125" w:name="_Toc197104741"/>
       <w:r>
         <w:rPr>
           <w:sz w:val="26"/>
@@ -20804,9 +21271,9 @@
         <w:lastRenderedPageBreak/>
         <w:t>TÀI LIỆU THAM KHẢO</w:t>
       </w:r>
-      <w:bookmarkEnd w:id="122"/>
       <w:bookmarkEnd w:id="123"/>
       <w:bookmarkEnd w:id="124"/>
+      <w:bookmarkEnd w:id="125"/>
     </w:p>
     <w:p>
       <w:pPr>
@@ -21551,12 +22018,12 @@
       <w:pPr>
         <w:pStyle w:val="Tiu"/>
       </w:pPr>
-      <w:bookmarkStart w:id="125" w:name="_Toc197104742"/>
+      <w:bookmarkStart w:id="126" w:name="_Toc197104742"/>
       <w:r>
         <w:lastRenderedPageBreak/>
         <w:t>PHỤ LỤC</w:t>
       </w:r>
-      <w:bookmarkEnd w:id="125"/>
+      <w:bookmarkEnd w:id="126"/>
     </w:p>
     <w:p>
       <w:pPr>
@@ -21577,7 +22044,7 @@
 </file>
 
 <file path=word/endnotes.xml><?xml version="1.0" encoding="utf-8"?>
-<w:endnotes xmlns:wpc="http://schemas.microsoft.com/office/word/2010/wordprocessingCanvas" xmlns:cx="http://schemas.microsoft.com/office/drawing/2014/chartex" xmlns:cx1="http://schemas.microsoft.com/office/drawing/2015/9/8/chartex" xmlns:cx2="http://schemas.microsoft.com/office/drawing/2015/10/21/chartex" xmlns:cx3="http://schemas.microsoft.com/office/drawing/2016/5/9/chartex" xmlns:cx4="http://schemas.microsoft.com/office/drawing/2016/5/10/chartex" xmlns:cx5="http://schemas.microsoft.com/office/drawing/2016/5/11/chartex" xmlns:cx6="http://schemas.microsoft.com/office/drawing/2016/5/12/chartex" xmlns:cx7="http://schemas.microsoft.com/office/drawing/2016/5/13/chartex" xmlns:cx8="http://schemas.microsoft.com/office/drawing/2016/5/14/chartex" xmlns:mc="http://schemas.openxmlformats.org/markup-compatibility/2006" xmlns:aink="http://schemas.microsoft.com/office/drawing/2016/ink" xmlns:am3d="http://schemas.microsoft.com/office/drawing/2017/model3d" xmlns:o="urn:schemas-microsoft-com:office:office" xmlns:oel="http://schemas.microsoft.com/office/2019/extlst" xmlns:r="http://schemas.openxmlformats.org/officeDocument/2006/relationships" xmlns:m="http://schemas.openxmlformats.org/officeDocument/2006/math" xmlns:v="urn:schemas-microsoft-com:vml" xmlns:wp14="http://schemas.microsoft.com/office/word/2010/wordprocessingDrawing" xmlns:wp="http://schemas.openxmlformats.org/drawingml/2006/wordprocessingDrawing" xmlns:w10="urn:schemas-microsoft-com:office:word" xmlns:w="http://schemas.openxmlformats.org/wordprocessingml/2006/main" xmlns:w14="http://schemas.microsoft.com/office/word/2010/wordml" xmlns:w15="http://schemas.microsoft.com/office/word/2012/wordml" xmlns:w16cex="http://schemas.microsoft.com/office/word/2018/wordml/cex" xmlns:w16cid="http://schemas.microsoft.com/office/word/2016/wordml/cid" xmlns:w16="http://schemas.microsoft.com/office/word/2018/wordml" xmlns:w16du="http://schemas.microsoft.com/office/word/2023/wordml/word16du" xmlns:w16sdtdh="http://schemas.microsoft.com/office/word/2020/wordml/sdtdatahash" xmlns:w16sdtfl="http://schemas.microsoft.com/office/word/2024/wordml/sdtformatlock" xmlns:w16se="http://schemas.microsoft.com/office/word/2015/wordml/symex" xmlns:wpg="http://schemas.microsoft.com/office/word/2010/wordprocessingGroup" xmlns:wpi="http://schemas.microsoft.com/office/word/2010/wordprocessingInk" xmlns:wne="http://schemas.microsoft.com/office/word/2006/wordml" xmlns:wps="http://schemas.microsoft.com/office/word/2010/wordprocessingShape" mc:Ignorable="w14 w15 w16se w16cid w16 w16cex w16sdtdh w16sdtfl w16du wp14">
+<w:endnotes xmlns:wpc="http://schemas.microsoft.com/office/word/2010/wordprocessingCanvas" xmlns:mc="http://schemas.openxmlformats.org/markup-compatibility/2006" xmlns:o="urn:schemas-microsoft-com:office:office" xmlns:r="http://schemas.openxmlformats.org/officeDocument/2006/relationships" xmlns:m="http://schemas.openxmlformats.org/officeDocument/2006/math" xmlns:v="urn:schemas-microsoft-com:vml" xmlns:wp14="http://schemas.microsoft.com/office/word/2010/wordprocessingDrawing" xmlns:wp="http://schemas.openxmlformats.org/drawingml/2006/wordprocessingDrawing" xmlns:w10="urn:schemas-microsoft-com:office:word" xmlns:w="http://schemas.openxmlformats.org/wordprocessingml/2006/main" xmlns:w14="http://schemas.microsoft.com/office/word/2010/wordml" xmlns:w15="http://schemas.microsoft.com/office/word/2012/wordml" xmlns:wpg="http://schemas.microsoft.com/office/word/2010/wordprocessingGroup" xmlns:wpi="http://schemas.microsoft.com/office/word/2010/wordprocessingInk" xmlns:wne="http://schemas.microsoft.com/office/word/2006/wordml" xmlns:wps="http://schemas.microsoft.com/office/word/2010/wordprocessingShape" mc:Ignorable="w14 w15 wp14">
   <w:endnote w:type="separator" w:id="-1">
     <w:p>
       <w:r>
@@ -21598,7 +22065,7 @@
 </file>
 
 <file path=word/footer1.xml><?xml version="1.0" encoding="utf-8"?>
-<w:ftr xmlns:wpc="http://schemas.microsoft.com/office/word/2010/wordprocessingCanvas" xmlns:cx="http://schemas.microsoft.com/office/drawing/2014/chartex" xmlns:cx1="http://schemas.microsoft.com/office/drawing/2015/9/8/chartex" xmlns:cx2="http://schemas.microsoft.com/office/drawing/2015/10/21/chartex" xmlns:cx3="http://schemas.microsoft.com/office/drawing/2016/5/9/chartex" xmlns:cx4="http://schemas.microsoft.com/office/drawing/2016/5/10/chartex" xmlns:cx5="http://schemas.microsoft.com/office/drawing/2016/5/11/chartex" xmlns:cx6="http://schemas.microsoft.com/office/drawing/2016/5/12/chartex" xmlns:cx7="http://schemas.microsoft.com/office/drawing/2016/5/13/chartex" xmlns:cx8="http://schemas.microsoft.com/office/drawing/2016/5/14/chartex" xmlns:mc="http://schemas.openxmlformats.org/markup-compatibility/2006" xmlns:aink="http://schemas.microsoft.com/office/drawing/2016/ink" xmlns:am3d="http://schemas.microsoft.com/office/drawing/2017/model3d" xmlns:o="urn:schemas-microsoft-com:office:office" xmlns:oel="http://schemas.microsoft.com/office/2019/extlst" xmlns:r="http://schemas.openxmlformats.org/officeDocument/2006/relationships" xmlns:m="http://schemas.openxmlformats.org/officeDocument/2006/math" xmlns:v="urn:schemas-microsoft-com:vml" xmlns:wp14="http://schemas.microsoft.com/office/word/2010/wordprocessingDrawing" xmlns:wp="http://schemas.openxmlformats.org/drawingml/2006/wordprocessingDrawing" xmlns:w10="urn:schemas-microsoft-com:office:word" xmlns:w="http://schemas.openxmlformats.org/wordprocessingml/2006/main" xmlns:w14="http://schemas.microsoft.com/office/word/2010/wordml" xmlns:w15="http://schemas.microsoft.com/office/word/2012/wordml" xmlns:w16cex="http://schemas.microsoft.com/office/word/2018/wordml/cex" xmlns:w16cid="http://schemas.microsoft.com/office/word/2016/wordml/cid" xmlns:w16="http://schemas.microsoft.com/office/word/2018/wordml" xmlns:w16du="http://schemas.microsoft.com/office/word/2023/wordml/word16du" xmlns:w16sdtdh="http://schemas.microsoft.com/office/word/2020/wordml/sdtdatahash" xmlns:w16sdtfl="http://schemas.microsoft.com/office/word/2024/wordml/sdtformatlock" xmlns:w16se="http://schemas.microsoft.com/office/word/2015/wordml/symex" xmlns:wpg="http://schemas.microsoft.com/office/word/2010/wordprocessingGroup" xmlns:wpi="http://schemas.microsoft.com/office/word/2010/wordprocessingInk" xmlns:wne="http://schemas.microsoft.com/office/word/2006/wordml" xmlns:wps="http://schemas.microsoft.com/office/word/2010/wordprocessingShape" mc:Ignorable="w14 w15 w16se w16cid w16 w16cex w16sdtdh w16sdtfl w16du wp14">
+<w:ftr xmlns:wpc="http://schemas.microsoft.com/office/word/2010/wordprocessingCanvas" xmlns:mc="http://schemas.openxmlformats.org/markup-compatibility/2006" xmlns:o="urn:schemas-microsoft-com:office:office" xmlns:r="http://schemas.openxmlformats.org/officeDocument/2006/relationships" xmlns:m="http://schemas.openxmlformats.org/officeDocument/2006/math" xmlns:v="urn:schemas-microsoft-com:vml" xmlns:wp14="http://schemas.microsoft.com/office/word/2010/wordprocessingDrawing" xmlns:wp="http://schemas.openxmlformats.org/drawingml/2006/wordprocessingDrawing" xmlns:w10="urn:schemas-microsoft-com:office:word" xmlns:w="http://schemas.openxmlformats.org/wordprocessingml/2006/main" xmlns:w14="http://schemas.microsoft.com/office/word/2010/wordml" xmlns:w15="http://schemas.microsoft.com/office/word/2012/wordml" xmlns:wpg="http://schemas.microsoft.com/office/word/2010/wordprocessingGroup" xmlns:wpi="http://schemas.microsoft.com/office/word/2010/wordprocessingInk" xmlns:wne="http://schemas.microsoft.com/office/word/2006/wordml" xmlns:wps="http://schemas.microsoft.com/office/word/2010/wordprocessingShape" mc:Ignorable="w14 w15 wp14">
   <w:sdt>
     <w:sdtPr>
       <w:id w:val="-1073503794"/>
@@ -21630,7 +22097,7 @@
           <w:rPr>
             <w:noProof/>
           </w:rPr>
-          <w:t>11</w:t>
+          <w:t>76</w:t>
         </w:r>
         <w:r>
           <w:rPr>
@@ -21650,7 +22117,7 @@
 </file>
 
 <file path=word/footnotes.xml><?xml version="1.0" encoding="utf-8"?>
-<w:footnotes xmlns:wpc="http://schemas.microsoft.com/office/word/2010/wordprocessingCanvas" xmlns:cx="http://schemas.microsoft.com/office/drawing/2014/chartex" xmlns:cx1="http://schemas.microsoft.com/office/drawing/2015/9/8/chartex" xmlns:cx2="http://schemas.microsoft.com/office/drawing/2015/10/21/chartex" xmlns:cx3="http://schemas.microsoft.com/office/drawing/2016/5/9/chartex" xmlns:cx4="http://schemas.microsoft.com/office/drawing/2016/5/10/chartex" xmlns:cx5="http://schemas.microsoft.com/office/drawing/2016/5/11/chartex" xmlns:cx6="http://schemas.microsoft.com/office/drawing/2016/5/12/chartex" xmlns:cx7="http://schemas.microsoft.com/office/drawing/2016/5/13/chartex" xmlns:cx8="http://schemas.microsoft.com/office/drawing/2016/5/14/chartex" xmlns:mc="http://schemas.openxmlformats.org/markup-compatibility/2006" xmlns:aink="http://schemas.microsoft.com/office/drawing/2016/ink" xmlns:am3d="http://schemas.microsoft.com/office/drawing/2017/model3d" xmlns:o="urn:schemas-microsoft-com:office:office" xmlns:oel="http://schemas.microsoft.com/office/2019/extlst" xmlns:r="http://schemas.openxmlformats.org/officeDocument/2006/relationships" xmlns:m="http://schemas.openxmlformats.org/officeDocument/2006/math" xmlns:v="urn:schemas-microsoft-com:vml" xmlns:wp14="http://schemas.microsoft.com/office/word/2010/wordprocessingDrawing" xmlns:wp="http://schemas.openxmlformats.org/drawingml/2006/wordprocessingDrawing" xmlns:w10="urn:schemas-microsoft-com:office:word" xmlns:w="http://schemas.openxmlformats.org/wordprocessingml/2006/main" xmlns:w14="http://schemas.microsoft.com/office/word/2010/wordml" xmlns:w15="http://schemas.microsoft.com/office/word/2012/wordml" xmlns:w16cex="http://schemas.microsoft.com/office/word/2018/wordml/cex" xmlns:w16cid="http://schemas.microsoft.com/office/word/2016/wordml/cid" xmlns:w16="http://schemas.microsoft.com/office/word/2018/wordml" xmlns:w16du="http://schemas.microsoft.com/office/word/2023/wordml/word16du" xmlns:w16sdtdh="http://schemas.microsoft.com/office/word/2020/wordml/sdtdatahash" xmlns:w16sdtfl="http://schemas.microsoft.com/office/word/2024/wordml/sdtformatlock" xmlns:w16se="http://schemas.microsoft.com/office/word/2015/wordml/symex" xmlns:wpg="http://schemas.microsoft.com/office/word/2010/wordprocessingGroup" xmlns:wpi="http://schemas.microsoft.com/office/word/2010/wordprocessingInk" xmlns:wne="http://schemas.microsoft.com/office/word/2006/wordml" xmlns:wps="http://schemas.microsoft.com/office/word/2010/wordprocessingShape" mc:Ignorable="w14 w15 w16se w16cid w16 w16cex w16sdtdh w16sdtfl w16du wp14">
+<w:footnotes xmlns:wpc="http://schemas.microsoft.com/office/word/2010/wordprocessingCanvas" xmlns:mc="http://schemas.openxmlformats.org/markup-compatibility/2006" xmlns:o="urn:schemas-microsoft-com:office:office" xmlns:r="http://schemas.openxmlformats.org/officeDocument/2006/relationships" xmlns:m="http://schemas.openxmlformats.org/officeDocument/2006/math" xmlns:v="urn:schemas-microsoft-com:vml" xmlns:wp14="http://schemas.microsoft.com/office/word/2010/wordprocessingDrawing" xmlns:wp="http://schemas.openxmlformats.org/drawingml/2006/wordprocessingDrawing" xmlns:w10="urn:schemas-microsoft-com:office:word" xmlns:w="http://schemas.openxmlformats.org/wordprocessingml/2006/main" xmlns:w14="http://schemas.microsoft.com/office/word/2010/wordml" xmlns:w15="http://schemas.microsoft.com/office/word/2012/wordml" xmlns:wpg="http://schemas.microsoft.com/office/word/2010/wordprocessingGroup" xmlns:wpi="http://schemas.microsoft.com/office/word/2010/wordprocessingInk" xmlns:wne="http://schemas.microsoft.com/office/word/2006/wordml" xmlns:wps="http://schemas.microsoft.com/office/word/2010/wordprocessingShape" mc:Ignorable="w14 w15 wp14">
   <w:footnote w:type="separator" w:id="-1">
     <w:p>
       <w:r>
@@ -21671,7 +22138,7 @@
 </file>
 
 <file path=word/header1.xml><?xml version="1.0" encoding="utf-8"?>
-<w:hdr xmlns:wpc="http://schemas.microsoft.com/office/word/2010/wordprocessingCanvas" xmlns:cx="http://schemas.microsoft.com/office/drawing/2014/chartex" xmlns:cx1="http://schemas.microsoft.com/office/drawing/2015/9/8/chartex" xmlns:cx2="http://schemas.microsoft.com/office/drawing/2015/10/21/chartex" xmlns:cx3="http://schemas.microsoft.com/office/drawing/2016/5/9/chartex" xmlns:cx4="http://schemas.microsoft.com/office/drawing/2016/5/10/chartex" xmlns:cx5="http://schemas.microsoft.com/office/drawing/2016/5/11/chartex" xmlns:cx6="http://schemas.microsoft.com/office/drawing/2016/5/12/chartex" xmlns:cx7="http://schemas.microsoft.com/office/drawing/2016/5/13/chartex" xmlns:cx8="http://schemas.microsoft.com/office/drawing/2016/5/14/chartex" xmlns:mc="http://schemas.openxmlformats.org/markup-compatibility/2006" xmlns:aink="http://schemas.microsoft.com/office/drawing/2016/ink" xmlns:am3d="http://schemas.microsoft.com/office/drawing/2017/model3d" xmlns:o="urn:schemas-microsoft-com:office:office" xmlns:oel="http://schemas.microsoft.com/office/2019/extlst" xmlns:r="http://schemas.openxmlformats.org/officeDocument/2006/relationships" xmlns:m="http://schemas.openxmlformats.org/officeDocument/2006/math" xmlns:v="urn:schemas-microsoft-com:vml" xmlns:wp14="http://schemas.microsoft.com/office/word/2010/wordprocessingDrawing" xmlns:wp="http://schemas.openxmlformats.org/drawingml/2006/wordprocessingDrawing" xmlns:w10="urn:schemas-microsoft-com:office:word" xmlns:w="http://schemas.openxmlformats.org/wordprocessingml/2006/main" xmlns:w14="http://schemas.microsoft.com/office/word/2010/wordml" xmlns:w15="http://schemas.microsoft.com/office/word/2012/wordml" xmlns:w16cex="http://schemas.microsoft.com/office/word/2018/wordml/cex" xmlns:w16cid="http://schemas.microsoft.com/office/word/2016/wordml/cid" xmlns:w16="http://schemas.microsoft.com/office/word/2018/wordml" xmlns:w16du="http://schemas.microsoft.com/office/word/2023/wordml/word16du" xmlns:w16sdtdh="http://schemas.microsoft.com/office/word/2020/wordml/sdtdatahash" xmlns:w16sdtfl="http://schemas.microsoft.com/office/word/2024/wordml/sdtformatlock" xmlns:w16se="http://schemas.microsoft.com/office/word/2015/wordml/symex" xmlns:wpg="http://schemas.microsoft.com/office/word/2010/wordprocessingGroup" xmlns:wpi="http://schemas.microsoft.com/office/word/2010/wordprocessingInk" xmlns:wne="http://schemas.microsoft.com/office/word/2006/wordml" xmlns:wps="http://schemas.microsoft.com/office/word/2010/wordprocessingShape" mc:Ignorable="w14 w15 w16se w16cid w16 w16cex w16sdtdh w16sdtfl w16du wp14">
+<w:hdr xmlns:wpc="http://schemas.microsoft.com/office/word/2010/wordprocessingCanvas" xmlns:mc="http://schemas.openxmlformats.org/markup-compatibility/2006" xmlns:o="urn:schemas-microsoft-com:office:office" xmlns:r="http://schemas.openxmlformats.org/officeDocument/2006/relationships" xmlns:m="http://schemas.openxmlformats.org/officeDocument/2006/math" xmlns:v="urn:schemas-microsoft-com:vml" xmlns:wp14="http://schemas.microsoft.com/office/word/2010/wordprocessingDrawing" xmlns:wp="http://schemas.openxmlformats.org/drawingml/2006/wordprocessingDrawing" xmlns:w10="urn:schemas-microsoft-com:office:word" xmlns:w="http://schemas.openxmlformats.org/wordprocessingml/2006/main" xmlns:w14="http://schemas.microsoft.com/office/word/2010/wordml" xmlns:w15="http://schemas.microsoft.com/office/word/2012/wordml" xmlns:wpg="http://schemas.microsoft.com/office/word/2010/wordprocessingGroup" xmlns:wpi="http://schemas.microsoft.com/office/word/2010/wordprocessingInk" xmlns:wne="http://schemas.microsoft.com/office/word/2006/wordml" xmlns:wps="http://schemas.microsoft.com/office/word/2010/wordprocessingShape" mc:Ignorable="w14 w15 wp14">
   <w:p>
     <w:pPr>
       <w:pStyle w:val="Header"/>
@@ -21684,8 +22151,8 @@
 </file>
 
 <file path=word/numbering.xml><?xml version="1.0" encoding="utf-8"?>
-<w:numbering xmlns:wpc="http://schemas.microsoft.com/office/word/2010/wordprocessingCanvas" xmlns:cx="http://schemas.microsoft.com/office/drawing/2014/chartex" xmlns:cx1="http://schemas.microsoft.com/office/drawing/2015/9/8/chartex" xmlns:cx2="http://schemas.microsoft.com/office/drawing/2015/10/21/chartex" xmlns:cx3="http://schemas.microsoft.com/office/drawing/2016/5/9/chartex" xmlns:cx4="http://schemas.microsoft.com/office/drawing/2016/5/10/chartex" xmlns:cx5="http://schemas.microsoft.com/office/drawing/2016/5/11/chartex" xmlns:cx6="http://schemas.microsoft.com/office/drawing/2016/5/12/chartex" xmlns:cx7="http://schemas.microsoft.com/office/drawing/2016/5/13/chartex" xmlns:cx8="http://schemas.microsoft.com/office/drawing/2016/5/14/chartex" xmlns:mc="http://schemas.openxmlformats.org/markup-compatibility/2006" xmlns:aink="http://schemas.microsoft.com/office/drawing/2016/ink" xmlns:am3d="http://schemas.microsoft.com/office/drawing/2017/model3d" xmlns:o="urn:schemas-microsoft-com:office:office" xmlns:oel="http://schemas.microsoft.com/office/2019/extlst" xmlns:r="http://schemas.openxmlformats.org/officeDocument/2006/relationships" xmlns:m="http://schemas.openxmlformats.org/officeDocument/2006/math" xmlns:v="urn:schemas-microsoft-com:vml" xmlns:wp14="http://schemas.microsoft.com/office/word/2010/wordprocessingDrawing" xmlns:wp="http://schemas.openxmlformats.org/drawingml/2006/wordprocessingDrawing" xmlns:w10="urn:schemas-microsoft-com:office:word" xmlns:w="http://schemas.openxmlformats.org/wordprocessingml/2006/main" xmlns:w14="http://schemas.microsoft.com/office/word/2010/wordml" xmlns:w15="http://schemas.microsoft.com/office/word/2012/wordml" xmlns:w16cex="http://schemas.microsoft.com/office/word/2018/wordml/cex" xmlns:w16cid="http://schemas.microsoft.com/office/word/2016/wordml/cid" xmlns:w16="http://schemas.microsoft.com/office/word/2018/wordml" xmlns:w16du="http://schemas.microsoft.com/office/word/2023/wordml/word16du" xmlns:w16sdtdh="http://schemas.microsoft.com/office/word/2020/wordml/sdtdatahash" xmlns:w16sdtfl="http://schemas.microsoft.com/office/word/2024/wordml/sdtformatlock" xmlns:w16se="http://schemas.microsoft.com/office/word/2015/wordml/symex" xmlns:wpg="http://schemas.microsoft.com/office/word/2010/wordprocessingGroup" xmlns:wpi="http://schemas.microsoft.com/office/word/2010/wordprocessingInk" xmlns:wne="http://schemas.microsoft.com/office/word/2006/wordml" xmlns:wps="http://schemas.microsoft.com/office/word/2010/wordprocessingShape" mc:Ignorable="w14 w15 w16se w16cid w16 w16cex w16sdtdh w16sdtfl w16du wp14">
-  <w:abstractNum w:abstractNumId="0" w15:restartNumberingAfterBreak="0">
+<w:numbering xmlns:wpc="http://schemas.microsoft.com/office/word/2010/wordprocessingCanvas" xmlns:mc="http://schemas.openxmlformats.org/markup-compatibility/2006" xmlns:o="urn:schemas-microsoft-com:office:office" xmlns:r="http://schemas.openxmlformats.org/officeDocument/2006/relationships" xmlns:m="http://schemas.openxmlformats.org/officeDocument/2006/math" xmlns:v="urn:schemas-microsoft-com:vml" xmlns:wp14="http://schemas.microsoft.com/office/word/2010/wordprocessingDrawing" xmlns:wp="http://schemas.openxmlformats.org/drawingml/2006/wordprocessingDrawing" xmlns:w10="urn:schemas-microsoft-com:office:word" xmlns:w="http://schemas.openxmlformats.org/wordprocessingml/2006/main" xmlns:w14="http://schemas.microsoft.com/office/word/2010/wordml" xmlns:w15="http://schemas.microsoft.com/office/word/2012/wordml" xmlns:wpg="http://schemas.microsoft.com/office/word/2010/wordprocessingGroup" xmlns:wpi="http://schemas.microsoft.com/office/word/2010/wordprocessingInk" xmlns:wne="http://schemas.microsoft.com/office/word/2006/wordml" xmlns:wps="http://schemas.microsoft.com/office/word/2010/wordprocessingShape" mc:Ignorable="w14 w15 wp14">
+  <w:abstractNum w:abstractNumId="0">
     <w:nsid w:val="00BB3DB3"/>
     <w:multiLevelType w:val="hybridMultilevel"/>
     <w:tmpl w:val="7268855A"/>
@@ -21771,7 +22238,7 @@
       </w:pPr>
     </w:lvl>
   </w:abstractNum>
-  <w:abstractNum w:abstractNumId="1" w15:restartNumberingAfterBreak="0">
+  <w:abstractNum w:abstractNumId="1">
     <w:nsid w:val="031D18D0"/>
     <w:multiLevelType w:val="hybridMultilevel"/>
     <w:tmpl w:val="0D9EE302"/>
@@ -21884,7 +22351,7 @@
       </w:rPr>
     </w:lvl>
   </w:abstractNum>
-  <w:abstractNum w:abstractNumId="2" w15:restartNumberingAfterBreak="0">
+  <w:abstractNum w:abstractNumId="2">
     <w:nsid w:val="11E24F3D"/>
     <w:multiLevelType w:val="hybridMultilevel"/>
     <w:tmpl w:val="3AD69DF6"/>
@@ -21973,7 +22440,7 @@
       </w:pPr>
     </w:lvl>
   </w:abstractNum>
-  <w:abstractNum w:abstractNumId="3" w15:restartNumberingAfterBreak="0">
+  <w:abstractNum w:abstractNumId="3">
     <w:nsid w:val="147168BA"/>
     <w:multiLevelType w:val="hybridMultilevel"/>
     <w:tmpl w:val="D5BC1D00"/>
@@ -22086,7 +22553,7 @@
       </w:rPr>
     </w:lvl>
   </w:abstractNum>
-  <w:abstractNum w:abstractNumId="4" w15:restartNumberingAfterBreak="0">
+  <w:abstractNum w:abstractNumId="4">
     <w:nsid w:val="1AD63E65"/>
     <w:multiLevelType w:val="hybridMultilevel"/>
     <w:tmpl w:val="E814FB00"/>
@@ -22199,7 +22666,7 @@
       </w:rPr>
     </w:lvl>
   </w:abstractNum>
-  <w:abstractNum w:abstractNumId="5" w15:restartNumberingAfterBreak="0">
+  <w:abstractNum w:abstractNumId="5">
     <w:nsid w:val="2666497B"/>
     <w:multiLevelType w:val="hybridMultilevel"/>
     <w:tmpl w:val="367A2EDA"/>
@@ -22288,7 +22755,7 @@
       </w:pPr>
     </w:lvl>
   </w:abstractNum>
-  <w:abstractNum w:abstractNumId="6" w15:restartNumberingAfterBreak="0">
+  <w:abstractNum w:abstractNumId="6">
     <w:nsid w:val="2BF7660A"/>
     <w:multiLevelType w:val="hybridMultilevel"/>
     <w:tmpl w:val="9D5E88AE"/>
@@ -22374,7 +22841,7 @@
       </w:pPr>
     </w:lvl>
   </w:abstractNum>
-  <w:abstractNum w:abstractNumId="7" w15:restartNumberingAfterBreak="0">
+  <w:abstractNum w:abstractNumId="7">
     <w:nsid w:val="2C1568DE"/>
     <w:multiLevelType w:val="hybridMultilevel"/>
     <w:tmpl w:val="A3B4D088"/>
@@ -22487,7 +22954,7 @@
       </w:rPr>
     </w:lvl>
   </w:abstractNum>
-  <w:abstractNum w:abstractNumId="8" w15:restartNumberingAfterBreak="0">
+  <w:abstractNum w:abstractNumId="8">
     <w:nsid w:val="2D7F2F74"/>
     <w:multiLevelType w:val="hybridMultilevel"/>
     <w:tmpl w:val="0D44566E"/>
@@ -22600,7 +23067,7 @@
       </w:rPr>
     </w:lvl>
   </w:abstractNum>
-  <w:abstractNum w:abstractNumId="9" w15:restartNumberingAfterBreak="0">
+  <w:abstractNum w:abstractNumId="9">
     <w:nsid w:val="2EBA4111"/>
     <w:multiLevelType w:val="hybridMultilevel"/>
     <w:tmpl w:val="E348076E"/>
@@ -22686,7 +23153,7 @@
       </w:pPr>
     </w:lvl>
   </w:abstractNum>
-  <w:abstractNum w:abstractNumId="10" w15:restartNumberingAfterBreak="0">
+  <w:abstractNum w:abstractNumId="10">
     <w:nsid w:val="358B5140"/>
     <w:multiLevelType w:val="hybridMultilevel"/>
     <w:tmpl w:val="51BC1560"/>
@@ -22772,7 +23239,7 @@
       </w:pPr>
     </w:lvl>
   </w:abstractNum>
-  <w:abstractNum w:abstractNumId="11" w15:restartNumberingAfterBreak="0">
+  <w:abstractNum w:abstractNumId="11">
     <w:nsid w:val="36011594"/>
     <w:multiLevelType w:val="hybridMultilevel"/>
     <w:tmpl w:val="F162DF70"/>
@@ -22885,7 +23352,7 @@
       </w:rPr>
     </w:lvl>
   </w:abstractNum>
-  <w:abstractNum w:abstractNumId="12" w15:restartNumberingAfterBreak="0">
+  <w:abstractNum w:abstractNumId="12">
     <w:nsid w:val="376B3A9B"/>
     <w:multiLevelType w:val="multilevel"/>
     <w:tmpl w:val="141CB98C"/>
@@ -23034,7 +23501,7 @@
       </w:rPr>
     </w:lvl>
   </w:abstractNum>
-  <w:abstractNum w:abstractNumId="13" w15:restartNumberingAfterBreak="0">
+  <w:abstractNum w:abstractNumId="13">
     <w:nsid w:val="3D966FF1"/>
     <w:multiLevelType w:val="hybridMultilevel"/>
     <w:tmpl w:val="90EE6552"/>
@@ -23147,7 +23614,7 @@
       </w:rPr>
     </w:lvl>
   </w:abstractNum>
-  <w:abstractNum w:abstractNumId="14" w15:restartNumberingAfterBreak="0">
+  <w:abstractNum w:abstractNumId="14">
     <w:nsid w:val="40606400"/>
     <w:multiLevelType w:val="hybridMultilevel"/>
     <w:tmpl w:val="35AEC32E"/>
@@ -23260,7 +23727,7 @@
       </w:rPr>
     </w:lvl>
   </w:abstractNum>
-  <w:abstractNum w:abstractNumId="15" w15:restartNumberingAfterBreak="0">
+  <w:abstractNum w:abstractNumId="15">
     <w:nsid w:val="41A2319A"/>
     <w:multiLevelType w:val="hybridMultilevel"/>
     <w:tmpl w:val="2856D710"/>
@@ -23349,7 +23816,7 @@
       </w:pPr>
     </w:lvl>
   </w:abstractNum>
-  <w:abstractNum w:abstractNumId="16" w15:restartNumberingAfterBreak="0">
+  <w:abstractNum w:abstractNumId="16">
     <w:nsid w:val="41C308F1"/>
     <w:multiLevelType w:val="hybridMultilevel"/>
     <w:tmpl w:val="673A731A"/>
@@ -23435,7 +23902,7 @@
       </w:pPr>
     </w:lvl>
   </w:abstractNum>
-  <w:abstractNum w:abstractNumId="17" w15:restartNumberingAfterBreak="0">
+  <w:abstractNum w:abstractNumId="17">
     <w:nsid w:val="447873AD"/>
     <w:multiLevelType w:val="hybridMultilevel"/>
     <w:tmpl w:val="EF902704"/>
@@ -23521,7 +23988,7 @@
       </w:pPr>
     </w:lvl>
   </w:abstractNum>
-  <w:abstractNum w:abstractNumId="18" w15:restartNumberingAfterBreak="0">
+  <w:abstractNum w:abstractNumId="18">
     <w:nsid w:val="450E5F55"/>
     <w:multiLevelType w:val="hybridMultilevel"/>
     <w:tmpl w:val="1FB00F52"/>
@@ -23607,7 +24074,7 @@
       </w:pPr>
     </w:lvl>
   </w:abstractNum>
-  <w:abstractNum w:abstractNumId="19" w15:restartNumberingAfterBreak="0">
+  <w:abstractNum w:abstractNumId="19">
     <w:nsid w:val="4B610151"/>
     <w:multiLevelType w:val="hybridMultilevel"/>
     <w:tmpl w:val="543AA30A"/>
@@ -23720,7 +24187,7 @@
       </w:rPr>
     </w:lvl>
   </w:abstractNum>
-  <w:abstractNum w:abstractNumId="20" w15:restartNumberingAfterBreak="0">
+  <w:abstractNum w:abstractNumId="20">
     <w:nsid w:val="4D7D0444"/>
     <w:multiLevelType w:val="multilevel"/>
     <w:tmpl w:val="82661C5C"/>
@@ -23869,7 +24336,7 @@
       </w:rPr>
     </w:lvl>
   </w:abstractNum>
-  <w:abstractNum w:abstractNumId="21" w15:restartNumberingAfterBreak="0">
+  <w:abstractNum w:abstractNumId="21">
     <w:nsid w:val="510D36D7"/>
     <w:multiLevelType w:val="multilevel"/>
     <w:tmpl w:val="37A63306"/>
@@ -23982,7 +24449,7 @@
       </w:rPr>
     </w:lvl>
   </w:abstractNum>
-  <w:abstractNum w:abstractNumId="22" w15:restartNumberingAfterBreak="0">
+  <w:abstractNum w:abstractNumId="22">
     <w:nsid w:val="525A158C"/>
     <w:multiLevelType w:val="hybridMultilevel"/>
     <w:tmpl w:val="970891A2"/>
@@ -24095,7 +24562,7 @@
       </w:rPr>
     </w:lvl>
   </w:abstractNum>
-  <w:abstractNum w:abstractNumId="23" w15:restartNumberingAfterBreak="0">
+  <w:abstractNum w:abstractNumId="23">
     <w:nsid w:val="571E575C"/>
     <w:multiLevelType w:val="hybridMultilevel"/>
     <w:tmpl w:val="E5D605D2"/>
@@ -24182,7 +24649,7 @@
       </w:pPr>
     </w:lvl>
   </w:abstractNum>
-  <w:abstractNum w:abstractNumId="24" w15:restartNumberingAfterBreak="0">
+  <w:abstractNum w:abstractNumId="24">
     <w:nsid w:val="5C450B5F"/>
     <w:multiLevelType w:val="hybridMultilevel"/>
     <w:tmpl w:val="F1EA4040"/>
@@ -24295,7 +24762,7 @@
       </w:rPr>
     </w:lvl>
   </w:abstractNum>
-  <w:abstractNum w:abstractNumId="25" w15:restartNumberingAfterBreak="0">
+  <w:abstractNum w:abstractNumId="25">
     <w:nsid w:val="5CEA4541"/>
     <w:multiLevelType w:val="hybridMultilevel"/>
     <w:tmpl w:val="332A209C"/>
@@ -24408,7 +24875,7 @@
       </w:rPr>
     </w:lvl>
   </w:abstractNum>
-  <w:abstractNum w:abstractNumId="26" w15:restartNumberingAfterBreak="0">
+  <w:abstractNum w:abstractNumId="26">
     <w:nsid w:val="675C6F1C"/>
     <w:multiLevelType w:val="multilevel"/>
     <w:tmpl w:val="C44AEF22"/>
@@ -24521,7 +24988,7 @@
       </w:pPr>
     </w:lvl>
   </w:abstractNum>
-  <w:abstractNum w:abstractNumId="27" w15:restartNumberingAfterBreak="0">
+  <w:abstractNum w:abstractNumId="27">
     <w:nsid w:val="67D0677B"/>
     <w:multiLevelType w:val="hybridMultilevel"/>
     <w:tmpl w:val="580ADF9A"/>
@@ -24607,7 +25074,7 @@
       </w:pPr>
     </w:lvl>
   </w:abstractNum>
-  <w:abstractNum w:abstractNumId="28" w15:restartNumberingAfterBreak="0">
+  <w:abstractNum w:abstractNumId="28">
     <w:nsid w:val="68677D8D"/>
     <w:multiLevelType w:val="hybridMultilevel"/>
     <w:tmpl w:val="51BC1560"/>
@@ -24693,7 +25160,7 @@
       </w:pPr>
     </w:lvl>
   </w:abstractNum>
-  <w:abstractNum w:abstractNumId="29" w15:restartNumberingAfterBreak="0">
+  <w:abstractNum w:abstractNumId="29">
     <w:nsid w:val="6BFE495D"/>
     <w:multiLevelType w:val="multilevel"/>
     <w:tmpl w:val="6F126FF4"/>
@@ -24842,7 +25309,7 @@
       </w:rPr>
     </w:lvl>
   </w:abstractNum>
-  <w:abstractNum w:abstractNumId="30" w15:restartNumberingAfterBreak="0">
+  <w:abstractNum w:abstractNumId="30">
     <w:nsid w:val="6FA719E5"/>
     <w:multiLevelType w:val="hybridMultilevel"/>
     <w:tmpl w:val="47561590"/>
@@ -24955,7 +25422,7 @@
       </w:rPr>
     </w:lvl>
   </w:abstractNum>
-  <w:abstractNum w:abstractNumId="31" w15:restartNumberingAfterBreak="0">
+  <w:abstractNum w:abstractNumId="31">
     <w:nsid w:val="723240DA"/>
     <w:multiLevelType w:val="hybridMultilevel"/>
     <w:tmpl w:val="5BB6B952"/>
@@ -25041,7 +25508,7 @@
       </w:pPr>
     </w:lvl>
   </w:abstractNum>
-  <w:abstractNum w:abstractNumId="32" w15:restartNumberingAfterBreak="0">
+  <w:abstractNum w:abstractNumId="32">
     <w:nsid w:val="74554389"/>
     <w:multiLevelType w:val="hybridMultilevel"/>
     <w:tmpl w:val="44AC0C4A"/>
@@ -25154,7 +25621,7 @@
       </w:rPr>
     </w:lvl>
   </w:abstractNum>
-  <w:abstractNum w:abstractNumId="33" w15:restartNumberingAfterBreak="0">
+  <w:abstractNum w:abstractNumId="33">
     <w:nsid w:val="756B5484"/>
     <w:multiLevelType w:val="multilevel"/>
     <w:tmpl w:val="F768125C"/>
@@ -25327,7 +25794,7 @@
       </w:rPr>
     </w:lvl>
   </w:abstractNum>
-  <w:abstractNum w:abstractNumId="34" w15:restartNumberingAfterBreak="0">
+  <w:abstractNum w:abstractNumId="34">
     <w:nsid w:val="7D2C4B66"/>
     <w:multiLevelType w:val="multilevel"/>
     <w:tmpl w:val="6F126FF4"/>
@@ -25476,109 +25943,109 @@
       </w:rPr>
     </w:lvl>
   </w:abstractNum>
-  <w:num w:numId="1" w16cid:durableId="1305235732">
+  <w:num w:numId="1">
     <w:abstractNumId w:val="33"/>
   </w:num>
-  <w:num w:numId="2" w16cid:durableId="1064377992">
+  <w:num w:numId="2">
     <w:abstractNumId w:val="23"/>
   </w:num>
-  <w:num w:numId="3" w16cid:durableId="775755988">
+  <w:num w:numId="3">
     <w:abstractNumId w:val="21"/>
   </w:num>
-  <w:num w:numId="4" w16cid:durableId="1112285139">
+  <w:num w:numId="4">
     <w:abstractNumId w:val="8"/>
   </w:num>
-  <w:num w:numId="5" w16cid:durableId="65957211">
+  <w:num w:numId="5">
     <w:abstractNumId w:val="4"/>
   </w:num>
-  <w:num w:numId="6" w16cid:durableId="1184245265">
+  <w:num w:numId="6">
     <w:abstractNumId w:val="0"/>
   </w:num>
-  <w:num w:numId="7" w16cid:durableId="1282112094">
+  <w:num w:numId="7">
     <w:abstractNumId w:val="18"/>
   </w:num>
-  <w:num w:numId="8" w16cid:durableId="2000959934">
+  <w:num w:numId="8">
     <w:abstractNumId w:val="25"/>
   </w:num>
-  <w:num w:numId="9" w16cid:durableId="1024669034">
+  <w:num w:numId="9">
     <w:abstractNumId w:val="31"/>
   </w:num>
-  <w:num w:numId="10" w16cid:durableId="1647396562">
+  <w:num w:numId="10">
     <w:abstractNumId w:val="6"/>
   </w:num>
-  <w:num w:numId="11" w16cid:durableId="629819394">
+  <w:num w:numId="11">
     <w:abstractNumId w:val="17"/>
   </w:num>
-  <w:num w:numId="12" w16cid:durableId="442767989">
+  <w:num w:numId="12">
     <w:abstractNumId w:val="9"/>
   </w:num>
-  <w:num w:numId="13" w16cid:durableId="126363708">
+  <w:num w:numId="13">
     <w:abstractNumId w:val="14"/>
   </w:num>
-  <w:num w:numId="14" w16cid:durableId="1906331525">
+  <w:num w:numId="14">
     <w:abstractNumId w:val="32"/>
   </w:num>
-  <w:num w:numId="15" w16cid:durableId="2000110897">
+  <w:num w:numId="15">
     <w:abstractNumId w:val="7"/>
   </w:num>
-  <w:num w:numId="16" w16cid:durableId="917784218">
+  <w:num w:numId="16">
     <w:abstractNumId w:val="22"/>
   </w:num>
-  <w:num w:numId="17" w16cid:durableId="1311053832">
+  <w:num w:numId="17">
     <w:abstractNumId w:val="3"/>
   </w:num>
-  <w:num w:numId="18" w16cid:durableId="1751196905">
+  <w:num w:numId="18">
     <w:abstractNumId w:val="11"/>
   </w:num>
-  <w:num w:numId="19" w16cid:durableId="226765516">
+  <w:num w:numId="19">
     <w:abstractNumId w:val="1"/>
   </w:num>
-  <w:num w:numId="20" w16cid:durableId="1433672551">
+  <w:num w:numId="20">
     <w:abstractNumId w:val="12"/>
   </w:num>
-  <w:num w:numId="21" w16cid:durableId="1889414079">
+  <w:num w:numId="21">
     <w:abstractNumId w:val="34"/>
   </w:num>
-  <w:num w:numId="22" w16cid:durableId="1066032373">
+  <w:num w:numId="22">
     <w:abstractNumId w:val="29"/>
   </w:num>
-  <w:num w:numId="23" w16cid:durableId="453839431">
+  <w:num w:numId="23">
     <w:abstractNumId w:val="20"/>
   </w:num>
-  <w:num w:numId="24" w16cid:durableId="916599721">
+  <w:num w:numId="24">
     <w:abstractNumId w:val="26"/>
   </w:num>
-  <w:num w:numId="25" w16cid:durableId="1237283946">
+  <w:num w:numId="25">
     <w:abstractNumId w:val="19"/>
   </w:num>
-  <w:num w:numId="26" w16cid:durableId="1252280533">
+  <w:num w:numId="26">
     <w:abstractNumId w:val="24"/>
   </w:num>
-  <w:num w:numId="27" w16cid:durableId="994605073">
+  <w:num w:numId="27">
     <w:abstractNumId w:val="28"/>
   </w:num>
-  <w:num w:numId="28" w16cid:durableId="1023291120">
+  <w:num w:numId="28">
     <w:abstractNumId w:val="30"/>
   </w:num>
-  <w:num w:numId="29" w16cid:durableId="1532840419">
+  <w:num w:numId="29">
     <w:abstractNumId w:val="10"/>
   </w:num>
-  <w:num w:numId="30" w16cid:durableId="1713571468">
+  <w:num w:numId="30">
     <w:abstractNumId w:val="27"/>
   </w:num>
-  <w:num w:numId="31" w16cid:durableId="520511281">
+  <w:num w:numId="31">
     <w:abstractNumId w:val="2"/>
   </w:num>
-  <w:num w:numId="32" w16cid:durableId="685136945">
+  <w:num w:numId="32">
     <w:abstractNumId w:val="15"/>
   </w:num>
-  <w:num w:numId="33" w16cid:durableId="365255433">
+  <w:num w:numId="33">
     <w:abstractNumId w:val="16"/>
   </w:num>
-  <w:num w:numId="34" w16cid:durableId="714357483">
+  <w:num w:numId="34">
     <w:abstractNumId w:val="5"/>
   </w:num>
-  <w:num w:numId="35" w16cid:durableId="263995347">
+  <w:num w:numId="35">
     <w:abstractNumId w:val="13"/>
   </w:num>
   <w:numIdMacAtCleanup w:val="27"/>
@@ -25586,7 +26053,7 @@
 </file>
 
 <file path=word/styles.xml><?xml version="1.0" encoding="utf-8"?>
-<w:styles xmlns:mc="http://schemas.openxmlformats.org/markup-compatibility/2006" xmlns:r="http://schemas.openxmlformats.org/officeDocument/2006/relationships" xmlns:w="http://schemas.openxmlformats.org/wordprocessingml/2006/main" xmlns:w14="http://schemas.microsoft.com/office/word/2010/wordml" xmlns:w15="http://schemas.microsoft.com/office/word/2012/wordml" xmlns:w16cex="http://schemas.microsoft.com/office/word/2018/wordml/cex" xmlns:w16cid="http://schemas.microsoft.com/office/word/2016/wordml/cid" xmlns:w16="http://schemas.microsoft.com/office/word/2018/wordml" xmlns:w16du="http://schemas.microsoft.com/office/word/2023/wordml/word16du" xmlns:w16sdtdh="http://schemas.microsoft.com/office/word/2020/wordml/sdtdatahash" xmlns:w16sdtfl="http://schemas.microsoft.com/office/word/2024/wordml/sdtformatlock" xmlns:w16se="http://schemas.microsoft.com/office/word/2015/wordml/symex" mc:Ignorable="w14 w15 w16se w16cid w16 w16cex w16sdtdh w16sdtfl w16du">
+<w:styles xmlns:mc="http://schemas.openxmlformats.org/markup-compatibility/2006" xmlns:r="http://schemas.openxmlformats.org/officeDocument/2006/relationships" xmlns:w="http://schemas.openxmlformats.org/wordprocessingml/2006/main" xmlns:w14="http://schemas.microsoft.com/office/word/2010/wordml" xmlns:w15="http://schemas.microsoft.com/office/word/2012/wordml" mc:Ignorable="w14 w15">
   <w:docDefaults>
     <w:rPrDefault>
       <w:rPr>
@@ -25602,7 +26069,7 @@
       </w:pPr>
     </w:pPrDefault>
   </w:docDefaults>
-  <w:latentStyles w:defLockedState="0" w:defUIPriority="99" w:defSemiHidden="0" w:defUnhideWhenUsed="0" w:defQFormat="0" w:count="376">
+  <w:latentStyles w:defLockedState="0" w:defUIPriority="99" w:defSemiHidden="0" w:defUnhideWhenUsed="0" w:defQFormat="0" w:count="371">
     <w:lsdException w:name="Normal" w:uiPriority="0"/>
     <w:lsdException w:name="heading 1" w:uiPriority="9" w:qFormat="1"/>
     <w:lsdException w:name="heading 2" w:semiHidden="1" w:uiPriority="9" w:unhideWhenUsed="1" w:qFormat="1"/>
@@ -25974,11 +26441,6 @@
     <w:lsdException w:name="List Table 5 Dark Accent 6" w:uiPriority="50"/>
     <w:lsdException w:name="List Table 6 Colorful Accent 6" w:uiPriority="51"/>
     <w:lsdException w:name="List Table 7 Colorful Accent 6" w:uiPriority="52"/>
-    <w:lsdException w:name="Mention" w:semiHidden="1" w:unhideWhenUsed="1"/>
-    <w:lsdException w:name="Smart Hyperlink" w:semiHidden="1" w:unhideWhenUsed="1"/>
-    <w:lsdException w:name="Hashtag" w:semiHidden="1" w:unhideWhenUsed="1"/>
-    <w:lsdException w:name="Unresolved Mention" w:semiHidden="1" w:unhideWhenUsed="1"/>
-    <w:lsdException w:name="Smart Link" w:semiHidden="1" w:unhideWhenUsed="1"/>
   </w:latentStyles>
   <w:style w:type="paragraph" w:default="1" w:styleId="Normal">
     <w:name w:val="Normal"/>
@@ -26069,6 +26531,7 @@
   <w:style w:type="character" w:default="1" w:styleId="DefaultParagraphFont">
     <w:name w:val="Default Paragraph Font"/>
     <w:uiPriority w:val="1"/>
+    <w:semiHidden/>
     <w:unhideWhenUsed/>
   </w:style>
   <w:style w:type="table" w:default="1" w:styleId="TableNormal">
@@ -26101,6 +26564,7 @@
       <w:spacing w:after="0" w:line="240" w:lineRule="auto"/>
     </w:pPr>
     <w:tblPr>
+      <w:tblInd w:w="0" w:type="dxa"/>
       <w:tblBorders>
         <w:top w:val="single" w:sz="4" w:space="0" w:color="auto"/>
         <w:left w:val="single" w:sz="4" w:space="0" w:color="auto"/>
@@ -26109,6 +26573,12 @@
         <w:insideH w:val="single" w:sz="4" w:space="0" w:color="auto"/>
         <w:insideV w:val="single" w:sz="4" w:space="0" w:color="auto"/>
       </w:tblBorders>
+      <w:tblCellMar>
+        <w:top w:w="0" w:type="dxa"/>
+        <w:left w:w="108" w:type="dxa"/>
+        <w:bottom w:w="0" w:type="dxa"/>
+        <w:right w:w="108" w:type="dxa"/>
+      </w:tblCellMar>
     </w:tblPr>
   </w:style>
   <w:style w:type="paragraph" w:customStyle="1" w:styleId="Ba">
@@ -27085,7 +27555,7 @@
 </file>
 
 <file path=customXml/itemProps1.xml><?xml version="1.0" encoding="utf-8"?>
-<ds:datastoreItem xmlns:ds="http://schemas.openxmlformats.org/officeDocument/2006/customXml" ds:itemID="{28B3039F-C098-4887-9F5A-A8B96C76B51F}">
+<ds:datastoreItem xmlns:ds="http://schemas.openxmlformats.org/officeDocument/2006/customXml" ds:itemID="{9FA4C257-1431-45A8-8687-994F824634E3}">
   <ds:schemaRefs>
     <ds:schemaRef ds:uri="http://schemas.openxmlformats.org/officeDocument/2006/bibliography"/>
   </ds:schemaRefs>

</xml_diff>